<commit_message>
Further Updates to HW3
Updating knitted files and word output
</commit_message>
<xml_diff>
--- a/HW 3/WordOutput.docx
+++ b/HW 3/WordOutput.docx
@@ -3633,6 +3633,12 @@
     <w:p/>
     <w:p/>
     <w:p>
+      <w:pPr>
+        <w:rPr>
+          <w:b/>
+          <w:bCs/>
+        </w:rPr>
+      </w:pPr>
       <w:r>
         <w:rPr>
           <w:b/>
@@ -3690,18 +3696,41 @@
         <w:t>block-fixed effect</w:t>
       </w:r>
       <w:r>
-        <w:t>s in the model, but did not output their coefficients because they were not significant. In other words, controlling for block, academic quality, athletic quality, and near a big market, school</w:t>
-      </w:r>
-      <w:r>
+        <w:t xml:space="preserve">s in the model, but did not output their coefficients because they were not significant. In other words, </w:t>
+      </w:r>
+      <w:r>
+        <w:rPr>
+          <w:b/>
+          <w:bCs/>
+        </w:rPr>
+        <w:t>controlling for block, academic quality, athletic quality, and near a big market, school</w:t>
+      </w:r>
+      <w:r>
+        <w:rPr>
+          <w:b/>
+          <w:bCs/>
+        </w:rPr>
         <w:t>s</w:t>
       </w:r>
       <w:r>
+        <w:rPr>
+          <w:b/>
+          <w:bCs/>
+        </w:rPr>
         <w:t xml:space="preserve"> that were ranked (treated) in 2017 received over $500,000 more on average in alumni donations in 2018 than unranked schools</w:t>
       </w:r>
       <w:r>
+        <w:rPr>
+          <w:b/>
+          <w:bCs/>
+        </w:rPr>
         <w:t xml:space="preserve"> (untreated)</w:t>
       </w:r>
       <w:r>
+        <w:rPr>
+          <w:b/>
+          <w:bCs/>
+        </w:rPr>
         <w:t xml:space="preserve">. </w:t>
       </w:r>
     </w:p>

</xml_diff>

<commit_message>
Fixing mistake in #7 according to Bo's advice
</commit_message>
<xml_diff>
--- a/HW 3/WordOutput.docx
+++ b/HW 3/WordOutput.docx
@@ -14,14 +14,7 @@
           <w:b/>
           <w:bCs/>
         </w:rPr>
-        <w:t xml:space="preserve">Question 2: </w:t>
-      </w:r>
-      <w:r>
-        <w:rPr>
-          <w:b/>
-          <w:bCs/>
-        </w:rPr>
-        <w:t>Create a balance table about the colleges.</w:t>
+        <w:t>Question 2: Create a balance table about the colleges.</w:t>
       </w:r>
     </w:p>
     <w:p/>
@@ -742,10 +735,7 @@
         <w:t xml:space="preserve">The balance table output indicates that academic quality is unbalanced between ranked and unranked schools. Academic quality is the only covariate where the standard mean difference is above the 0.1 threshold for balance (source: https://cran.r-project.org/web/packages/MatchIt/vignettes/assessing-balance.html). </w:t>
       </w:r>
       <w:r>
-        <w:t>The mean differences are standardized</w:t>
-      </w:r>
-      <w:r>
-        <w:t xml:space="preserve"> using the </w:t>
+        <w:t xml:space="preserve">The mean differences are standardized using the </w:t>
       </w:r>
       <w:proofErr w:type="spellStart"/>
       <w:r>
@@ -761,13 +751,7 @@
       </w:r>
       <w:proofErr w:type="gramEnd"/>
       <w:r>
-        <w:t>) function, which computes the weighted mean differences for binary treatment</w:t>
-      </w:r>
-      <w:r>
-        <w:t>.</w:t>
-      </w:r>
-      <w:r>
-        <w:t xml:space="preserve"> Given this information, t</w:t>
+        <w:t>) function, which computes the weighted mean differences for binary treatment. Given this information, t</w:t>
       </w:r>
       <w:r>
         <w:t>he balance table failed.</w:t>
@@ -942,14 +926,7 @@
           <w:bCs/>
         </w:rPr>
         <w:lastRenderedPageBreak/>
-        <w:t xml:space="preserve">Question </w:t>
-      </w:r>
-      <w:r>
-        <w:rPr>
-          <w:b/>
-          <w:bCs/>
-        </w:rPr>
-        <w:t>4: D</w:t>
+        <w:t>Question 4: D</w:t>
       </w:r>
       <w:r>
         <w:rPr>
@@ -2045,21 +2022,7 @@
           <w:bCs/>
         </w:rPr>
         <w:lastRenderedPageBreak/>
-        <w:t xml:space="preserve">Question </w:t>
-      </w:r>
-      <w:r>
-        <w:rPr>
-          <w:b/>
-          <w:bCs/>
-        </w:rPr>
-        <w:t>5</w:t>
-      </w:r>
-      <w:r>
-        <w:rPr>
-          <w:b/>
-          <w:bCs/>
-        </w:rPr>
-        <w:t xml:space="preserve">: </w:t>
+        <w:t xml:space="preserve">Question 5: </w:t>
       </w:r>
       <w:r>
         <w:rPr>
@@ -2103,6 +2066,7 @@
         <w:rPr>
           <w:b/>
           <w:bCs/>
+          <w:noProof/>
         </w:rPr>
         <w:drawing>
           <wp:inline distT="0" distB="0" distL="0" distR="0" wp14:anchorId="1E547619" wp14:editId="11BD6133">
@@ -2161,21 +2125,7 @@
           <w:b/>
           <w:bCs/>
         </w:rPr>
-        <w:t xml:space="preserve">Plot </w:t>
-      </w:r>
-      <w:r>
-        <w:rPr>
-          <w:b/>
-          <w:bCs/>
-        </w:rPr>
-        <w:t>2</w:t>
-      </w:r>
-      <w:r>
-        <w:rPr>
-          <w:b/>
-          <w:bCs/>
-        </w:rPr>
-        <w:t>:</w:t>
+        <w:t>Plot 2:</w:t>
       </w:r>
     </w:p>
     <w:p>
@@ -2189,6 +2139,7 @@
         <w:rPr>
           <w:b/>
           <w:bCs/>
+          <w:noProof/>
         </w:rPr>
         <w:drawing>
           <wp:inline distT="0" distB="0" distL="0" distR="0" wp14:anchorId="2D8E06DC" wp14:editId="43BC4235">
@@ -2335,14 +2286,7 @@
           <w:bCs/>
         </w:rPr>
         <w:lastRenderedPageBreak/>
-        <w:t xml:space="preserve">Question </w:t>
-      </w:r>
-      <w:r>
-        <w:rPr>
-          <w:b/>
-          <w:bCs/>
-        </w:rPr>
-        <w:t xml:space="preserve">7: </w:t>
+        <w:t xml:space="preserve">Question 7: </w:t>
       </w:r>
       <w:r>
         <w:rPr>
@@ -2613,7 +2557,7 @@
               <w:rPr>
                 <w:rFonts w:ascii="Times" w:hAnsi="Times"/>
               </w:rPr>
-              <w:t>500.633</w:t>
+              <w:t>500.590</w:t>
             </w:r>
             <w:r>
               <w:rPr>
@@ -2659,7 +2603,7 @@
               <w:rPr>
                 <w:rFonts w:ascii="Times" w:hAnsi="Times"/>
               </w:rPr>
-              <w:t>(0.277)</w:t>
+              <w:t>(0.261)</w:t>
             </w:r>
           </w:p>
         </w:tc>
@@ -2718,27 +2662,27 @@
               <w:rPr>
                 <w:rFonts w:ascii="Times" w:hAnsi="Times"/>
               </w:rPr>
-              <w:t>Academic Quality</w:t>
-            </w:r>
-          </w:p>
-        </w:tc>
-        <w:tc>
-          <w:tcPr>
-            <w:tcW w:w="0" w:type="auto"/>
-            <w:vAlign w:val="center"/>
-            <w:hideMark/>
-          </w:tcPr>
-          <w:p>
-            <w:pPr>
-              <w:rPr>
-                <w:rFonts w:ascii="Times" w:hAnsi="Times"/>
-              </w:rPr>
-            </w:pPr>
-            <w:r>
-              <w:rPr>
-                <w:rFonts w:ascii="Times" w:hAnsi="Times"/>
-              </w:rPr>
-              <w:t>99.047</w:t>
+              <w:t>P-score</w:t>
+            </w:r>
+          </w:p>
+        </w:tc>
+        <w:tc>
+          <w:tcPr>
+            <w:tcW w:w="0" w:type="auto"/>
+            <w:vAlign w:val="center"/>
+            <w:hideMark/>
+          </w:tcPr>
+          <w:p>
+            <w:pPr>
+              <w:rPr>
+                <w:rFonts w:ascii="Times" w:hAnsi="Times"/>
+              </w:rPr>
+            </w:pPr>
+            <w:r>
+              <w:rPr>
+                <w:rFonts w:ascii="Times" w:hAnsi="Times"/>
+              </w:rPr>
+              <w:t>130.368</w:t>
             </w:r>
             <w:r>
               <w:rPr>
@@ -2784,7 +2728,7 @@
               <w:rPr>
                 <w:rFonts w:ascii="Times" w:hAnsi="Times"/>
               </w:rPr>
-              <w:t>(1.726)</w:t>
+              <w:t>(41.108)</w:t>
             </w:r>
           </w:p>
         </w:tc>
@@ -2843,27 +2787,27 @@
               <w:rPr>
                 <w:rFonts w:ascii="Times" w:hAnsi="Times"/>
               </w:rPr>
-              <w:t>Athletic Quality</w:t>
-            </w:r>
-          </w:p>
-        </w:tc>
-        <w:tc>
-          <w:tcPr>
-            <w:tcW w:w="0" w:type="auto"/>
-            <w:vAlign w:val="center"/>
-            <w:hideMark/>
-          </w:tcPr>
-          <w:p>
-            <w:pPr>
-              <w:rPr>
-                <w:rFonts w:ascii="Times" w:hAnsi="Times"/>
-              </w:rPr>
-            </w:pPr>
-            <w:r>
-              <w:rPr>
-                <w:rFonts w:ascii="Times" w:hAnsi="Times"/>
-              </w:rPr>
-              <w:t>52.452</w:t>
+              <w:t>Academic Quality</w:t>
+            </w:r>
+          </w:p>
+        </w:tc>
+        <w:tc>
+          <w:tcPr>
+            <w:tcW w:w="0" w:type="auto"/>
+            <w:vAlign w:val="center"/>
+            <w:hideMark/>
+          </w:tcPr>
+          <w:p>
+            <w:pPr>
+              <w:rPr>
+                <w:rFonts w:ascii="Times" w:hAnsi="Times"/>
+              </w:rPr>
+            </w:pPr>
+            <w:r>
+              <w:rPr>
+                <w:rFonts w:ascii="Times" w:hAnsi="Times"/>
+              </w:rPr>
+              <w:t>119.273</w:t>
             </w:r>
             <w:r>
               <w:rPr>
@@ -2909,7 +2853,7 @@
               <w:rPr>
                 <w:rFonts w:ascii="Times" w:hAnsi="Times"/>
               </w:rPr>
-              <w:t>(3.808)</w:t>
+              <w:t>(6.582)</w:t>
             </w:r>
           </w:p>
         </w:tc>
@@ -2968,73 +2912,66 @@
               <w:rPr>
                 <w:rFonts w:ascii="Times" w:hAnsi="Times"/>
               </w:rPr>
-              <w:t>Near a Big Market (1)</w:t>
-            </w:r>
-          </w:p>
-        </w:tc>
-        <w:tc>
-          <w:tcPr>
-            <w:tcW w:w="0" w:type="auto"/>
-            <w:vAlign w:val="center"/>
-            <w:hideMark/>
-          </w:tcPr>
-          <w:p>
-            <w:pPr>
-              <w:rPr>
-                <w:rFonts w:ascii="Times" w:hAnsi="Times"/>
-              </w:rPr>
-            </w:pPr>
-            <w:r>
-              <w:rPr>
-                <w:rFonts w:ascii="Times" w:hAnsi="Times"/>
-              </w:rPr>
-              <w:t>1,001.718</w:t>
-            </w:r>
-            <w:r>
-              <w:rPr>
-                <w:rFonts w:ascii="Times" w:hAnsi="Times"/>
-                <w:vertAlign w:val="superscript"/>
-              </w:rPr>
-              <w:t>***</w:t>
-            </w:r>
-          </w:p>
-        </w:tc>
-      </w:tr>
-      <w:tr>
-        <w:trPr>
-          <w:tblCellSpacing w:w="15" w:type="dxa"/>
-        </w:trPr>
-        <w:tc>
-          <w:tcPr>
-            <w:tcW w:w="0" w:type="auto"/>
-            <w:vAlign w:val="center"/>
-            <w:hideMark/>
-          </w:tcPr>
-          <w:p>
-            <w:pPr>
-              <w:rPr>
-                <w:rFonts w:ascii="Times" w:hAnsi="Times"/>
-              </w:rPr>
-            </w:pPr>
-          </w:p>
-        </w:tc>
-        <w:tc>
-          <w:tcPr>
-            <w:tcW w:w="0" w:type="auto"/>
-            <w:vAlign w:val="center"/>
-            <w:hideMark/>
-          </w:tcPr>
-          <w:p>
-            <w:pPr>
-              <w:rPr>
-                <w:rFonts w:ascii="Times" w:hAnsi="Times"/>
-              </w:rPr>
-            </w:pPr>
-            <w:r>
-              <w:rPr>
-                <w:rFonts w:ascii="Times" w:hAnsi="Times"/>
-              </w:rPr>
-              <w:t>(3.130)</w:t>
+              <w:t>Athletic Quality</w:t>
+            </w:r>
+          </w:p>
+        </w:tc>
+        <w:tc>
+          <w:tcPr>
+            <w:tcW w:w="0" w:type="auto"/>
+            <w:vAlign w:val="center"/>
+            <w:hideMark/>
+          </w:tcPr>
+          <w:p>
+            <w:pPr>
+              <w:rPr>
+                <w:rFonts w:ascii="Times" w:hAnsi="Times"/>
+              </w:rPr>
+            </w:pPr>
+            <w:r>
+              <w:rPr>
+                <w:rFonts w:ascii="Times" w:hAnsi="Times"/>
+              </w:rPr>
+              <w:t>7.428</w:t>
+            </w:r>
+          </w:p>
+        </w:tc>
+      </w:tr>
+      <w:tr>
+        <w:trPr>
+          <w:tblCellSpacing w:w="15" w:type="dxa"/>
+        </w:trPr>
+        <w:tc>
+          <w:tcPr>
+            <w:tcW w:w="0" w:type="auto"/>
+            <w:vAlign w:val="center"/>
+            <w:hideMark/>
+          </w:tcPr>
+          <w:p>
+            <w:pPr>
+              <w:rPr>
+                <w:rFonts w:ascii="Times" w:hAnsi="Times"/>
+              </w:rPr>
+            </w:pPr>
+          </w:p>
+        </w:tc>
+        <w:tc>
+          <w:tcPr>
+            <w:tcW w:w="0" w:type="auto"/>
+            <w:vAlign w:val="center"/>
+            <w:hideMark/>
+          </w:tcPr>
+          <w:p>
+            <w:pPr>
+              <w:rPr>
+                <w:rFonts w:ascii="Times" w:hAnsi="Times"/>
+              </w:rPr>
+            </w:pPr>
+            <w:r>
+              <w:rPr>
+                <w:rFonts w:ascii="Times" w:hAnsi="Times"/>
+              </w:rPr>
+              <w:t>(14.643)</w:t>
             </w:r>
           </w:p>
         </w:tc>
@@ -3093,66 +3030,73 @@
               <w:rPr>
                 <w:rFonts w:ascii="Times" w:hAnsi="Times"/>
               </w:rPr>
-              <w:t>Constant</w:t>
-            </w:r>
-          </w:p>
-        </w:tc>
-        <w:tc>
-          <w:tcPr>
-            <w:tcW w:w="0" w:type="auto"/>
-            <w:vAlign w:val="center"/>
-            <w:hideMark/>
-          </w:tcPr>
-          <w:p>
-            <w:pPr>
-              <w:rPr>
-                <w:rFonts w:ascii="Times" w:hAnsi="Times"/>
-              </w:rPr>
-            </w:pPr>
-            <w:r>
-              <w:rPr>
-                <w:rFonts w:ascii="Times" w:hAnsi="Times"/>
-              </w:rPr>
-              <w:t>0.118</w:t>
-            </w:r>
-          </w:p>
-        </w:tc>
-      </w:tr>
-      <w:tr>
-        <w:trPr>
-          <w:tblCellSpacing w:w="15" w:type="dxa"/>
-        </w:trPr>
-        <w:tc>
-          <w:tcPr>
-            <w:tcW w:w="0" w:type="auto"/>
-            <w:vAlign w:val="center"/>
-            <w:hideMark/>
-          </w:tcPr>
-          <w:p>
-            <w:pPr>
-              <w:rPr>
-                <w:rFonts w:ascii="Times" w:hAnsi="Times"/>
-              </w:rPr>
-            </w:pPr>
-          </w:p>
-        </w:tc>
-        <w:tc>
-          <w:tcPr>
-            <w:tcW w:w="0" w:type="auto"/>
-            <w:vAlign w:val="center"/>
-            <w:hideMark/>
-          </w:tcPr>
-          <w:p>
-            <w:pPr>
-              <w:rPr>
-                <w:rFonts w:ascii="Times" w:hAnsi="Times"/>
-              </w:rPr>
-            </w:pPr>
-            <w:r>
-              <w:rPr>
-                <w:rFonts w:ascii="Times" w:hAnsi="Times"/>
-              </w:rPr>
-              <w:t>(0.810)</w:t>
+              <w:t>Near a Big Market (1)</w:t>
+            </w:r>
+          </w:p>
+        </w:tc>
+        <w:tc>
+          <w:tcPr>
+            <w:tcW w:w="0" w:type="auto"/>
+            <w:vAlign w:val="center"/>
+            <w:hideMark/>
+          </w:tcPr>
+          <w:p>
+            <w:pPr>
+              <w:rPr>
+                <w:rFonts w:ascii="Times" w:hAnsi="Times"/>
+              </w:rPr>
+            </w:pPr>
+            <w:r>
+              <w:rPr>
+                <w:rFonts w:ascii="Times" w:hAnsi="Times"/>
+              </w:rPr>
+              <w:t>964.619</w:t>
+            </w:r>
+            <w:r>
+              <w:rPr>
+                <w:rFonts w:ascii="Times" w:hAnsi="Times"/>
+                <w:vertAlign w:val="superscript"/>
+              </w:rPr>
+              <w:t>***</w:t>
+            </w:r>
+          </w:p>
+        </w:tc>
+      </w:tr>
+      <w:tr>
+        <w:trPr>
+          <w:tblCellSpacing w:w="15" w:type="dxa"/>
+        </w:trPr>
+        <w:tc>
+          <w:tcPr>
+            <w:tcW w:w="0" w:type="auto"/>
+            <w:vAlign w:val="center"/>
+            <w:hideMark/>
+          </w:tcPr>
+          <w:p>
+            <w:pPr>
+              <w:rPr>
+                <w:rFonts w:ascii="Times" w:hAnsi="Times"/>
+              </w:rPr>
+            </w:pPr>
+          </w:p>
+        </w:tc>
+        <w:tc>
+          <w:tcPr>
+            <w:tcW w:w="0" w:type="auto"/>
+            <w:vAlign w:val="center"/>
+            <w:hideMark/>
+          </w:tcPr>
+          <w:p>
+            <w:pPr>
+              <w:rPr>
+                <w:rFonts w:ascii="Times" w:hAnsi="Times"/>
+              </w:rPr>
+            </w:pPr>
+            <w:r>
+              <w:rPr>
+                <w:rFonts w:ascii="Times" w:hAnsi="Times"/>
+              </w:rPr>
+              <w:t>(12.064)</w:t>
             </w:r>
           </w:p>
         </w:tc>
@@ -3204,12 +3148,213 @@
           <w:p>
             <w:pPr>
               <w:rPr>
+                <w:rFonts w:ascii="Times" w:hAnsi="Times"/>
+              </w:rPr>
+            </w:pPr>
+            <w:r>
+              <w:rPr>
+                <w:rFonts w:ascii="Times" w:hAnsi="Times"/>
+              </w:rPr>
+              <w:t>Block 2</w:t>
+            </w:r>
+          </w:p>
+        </w:tc>
+        <w:tc>
+          <w:tcPr>
+            <w:tcW w:w="0" w:type="auto"/>
+            <w:vAlign w:val="center"/>
+            <w:hideMark/>
+          </w:tcPr>
+          <w:p>
+            <w:pPr>
+              <w:rPr>
+                <w:rFonts w:ascii="Times" w:hAnsi="Times"/>
+              </w:rPr>
+            </w:pPr>
+            <w:r>
+              <w:rPr>
+                <w:rFonts w:ascii="Times" w:hAnsi="Times"/>
+              </w:rPr>
+              <w:t>1.300</w:t>
+            </w:r>
+          </w:p>
+        </w:tc>
+      </w:tr>
+      <w:tr>
+        <w:trPr>
+          <w:tblCellSpacing w:w="15" w:type="dxa"/>
+        </w:trPr>
+        <w:tc>
+          <w:tcPr>
+            <w:tcW w:w="0" w:type="auto"/>
+            <w:vAlign w:val="center"/>
+            <w:hideMark/>
+          </w:tcPr>
+          <w:p>
+            <w:pPr>
+              <w:rPr>
+                <w:rFonts w:ascii="Times" w:hAnsi="Times"/>
+              </w:rPr>
+            </w:pPr>
+          </w:p>
+        </w:tc>
+        <w:tc>
+          <w:tcPr>
+            <w:tcW w:w="0" w:type="auto"/>
+            <w:vAlign w:val="center"/>
+            <w:hideMark/>
+          </w:tcPr>
+          <w:p>
+            <w:pPr>
+              <w:rPr>
+                <w:rFonts w:ascii="Times" w:hAnsi="Times"/>
+              </w:rPr>
+            </w:pPr>
+            <w:r>
+              <w:rPr>
+                <w:rFonts w:ascii="Times" w:hAnsi="Times"/>
+              </w:rPr>
+              <w:t>(0.800)</w:t>
+            </w:r>
+          </w:p>
+        </w:tc>
+      </w:tr>
+      <w:tr>
+        <w:trPr>
+          <w:tblCellSpacing w:w="15" w:type="dxa"/>
+        </w:trPr>
+        <w:tc>
+          <w:tcPr>
+            <w:tcW w:w="0" w:type="auto"/>
+            <w:vAlign w:val="center"/>
+            <w:hideMark/>
+          </w:tcPr>
+          <w:p>
+            <w:pPr>
+              <w:rPr>
+                <w:rFonts w:ascii="Times" w:hAnsi="Times"/>
+              </w:rPr>
+            </w:pPr>
+          </w:p>
+        </w:tc>
+        <w:tc>
+          <w:tcPr>
+            <w:tcW w:w="0" w:type="auto"/>
+            <w:vAlign w:val="center"/>
+            <w:hideMark/>
+          </w:tcPr>
+          <w:p>
+            <w:pPr>
+              <w:rPr>
                 <w:sz w:val="20"/>
                 <w:szCs w:val="20"/>
               </w:rPr>
             </w:pPr>
           </w:p>
         </w:tc>
+      </w:tr>
+      <w:tr>
+        <w:trPr>
+          <w:tblCellSpacing w:w="15" w:type="dxa"/>
+        </w:trPr>
+        <w:tc>
+          <w:tcPr>
+            <w:tcW w:w="0" w:type="auto"/>
+            <w:vAlign w:val="center"/>
+            <w:hideMark/>
+          </w:tcPr>
+          <w:p>
+            <w:pPr>
+              <w:rPr>
+                <w:rFonts w:ascii="Times" w:hAnsi="Times"/>
+              </w:rPr>
+            </w:pPr>
+            <w:r>
+              <w:rPr>
+                <w:rFonts w:ascii="Times" w:hAnsi="Times"/>
+              </w:rPr>
+              <w:t>Block 3</w:t>
+            </w:r>
+          </w:p>
+        </w:tc>
+        <w:tc>
+          <w:tcPr>
+            <w:tcW w:w="0" w:type="auto"/>
+            <w:vAlign w:val="center"/>
+            <w:hideMark/>
+          </w:tcPr>
+          <w:p>
+            <w:pPr>
+              <w:rPr>
+                <w:rFonts w:ascii="Times" w:hAnsi="Times"/>
+              </w:rPr>
+            </w:pPr>
+            <w:r>
+              <w:rPr>
+                <w:rFonts w:ascii="Times" w:hAnsi="Times"/>
+              </w:rPr>
+              <w:t>0.677</w:t>
+            </w:r>
+          </w:p>
+        </w:tc>
+      </w:tr>
+      <w:tr>
+        <w:trPr>
+          <w:tblCellSpacing w:w="15" w:type="dxa"/>
+        </w:trPr>
+        <w:tc>
+          <w:tcPr>
+            <w:tcW w:w="0" w:type="auto"/>
+            <w:vAlign w:val="center"/>
+            <w:hideMark/>
+          </w:tcPr>
+          <w:p>
+            <w:pPr>
+              <w:rPr>
+                <w:rFonts w:ascii="Times" w:hAnsi="Times"/>
+              </w:rPr>
+            </w:pPr>
+          </w:p>
+        </w:tc>
+        <w:tc>
+          <w:tcPr>
+            <w:tcW w:w="0" w:type="auto"/>
+            <w:vAlign w:val="center"/>
+            <w:hideMark/>
+          </w:tcPr>
+          <w:p>
+            <w:pPr>
+              <w:rPr>
+                <w:rFonts w:ascii="Times" w:hAnsi="Times"/>
+              </w:rPr>
+            </w:pPr>
+            <w:r>
+              <w:rPr>
+                <w:rFonts w:ascii="Times" w:hAnsi="Times"/>
+              </w:rPr>
+              <w:t>(0.984)</w:t>
+            </w:r>
+          </w:p>
+        </w:tc>
+      </w:tr>
+      <w:tr>
+        <w:trPr>
+          <w:tblCellSpacing w:w="15" w:type="dxa"/>
+        </w:trPr>
+        <w:tc>
+          <w:tcPr>
+            <w:tcW w:w="0" w:type="auto"/>
+            <w:vAlign w:val="center"/>
+            <w:hideMark/>
+          </w:tcPr>
+          <w:p>
+            <w:pPr>
+              <w:rPr>
+                <w:rFonts w:ascii="Times" w:hAnsi="Times"/>
+              </w:rPr>
+            </w:pPr>
+          </w:p>
+        </w:tc>
         <w:tc>
           <w:tcPr>
             <w:tcW w:w="0" w:type="auto"/>
@@ -3246,262 +3391,66 @@
               <w:rPr>
                 <w:rFonts w:ascii="Times" w:hAnsi="Times"/>
               </w:rPr>
-              <w:t>Observations</w:t>
-            </w:r>
-          </w:p>
-        </w:tc>
-        <w:tc>
-          <w:tcPr>
-            <w:tcW w:w="0" w:type="auto"/>
-            <w:vAlign w:val="center"/>
-            <w:hideMark/>
-          </w:tcPr>
-          <w:p>
-            <w:pPr>
-              <w:rPr>
-                <w:rFonts w:ascii="Times" w:hAnsi="Times"/>
-              </w:rPr>
-            </w:pPr>
-            <w:r>
-              <w:rPr>
-                <w:rFonts w:ascii="Times" w:hAnsi="Times"/>
-              </w:rPr>
-              <w:t>100</w:t>
-            </w:r>
-          </w:p>
-        </w:tc>
-      </w:tr>
-      <w:tr>
-        <w:trPr>
-          <w:tblCellSpacing w:w="15" w:type="dxa"/>
-        </w:trPr>
-        <w:tc>
-          <w:tcPr>
-            <w:tcW w:w="0" w:type="auto"/>
-            <w:vAlign w:val="center"/>
-            <w:hideMark/>
-          </w:tcPr>
-          <w:p>
-            <w:pPr>
-              <w:rPr>
-                <w:rFonts w:ascii="Times" w:hAnsi="Times"/>
-              </w:rPr>
-            </w:pPr>
-            <w:r>
-              <w:rPr>
-                <w:rFonts w:ascii="Times" w:hAnsi="Times"/>
-              </w:rPr>
-              <w:t>R</w:t>
-            </w:r>
-            <w:r>
-              <w:rPr>
-                <w:rFonts w:ascii="Times" w:hAnsi="Times"/>
-                <w:vertAlign w:val="superscript"/>
-              </w:rPr>
-              <w:t>2</w:t>
-            </w:r>
-          </w:p>
-        </w:tc>
-        <w:tc>
-          <w:tcPr>
-            <w:tcW w:w="0" w:type="auto"/>
-            <w:vAlign w:val="center"/>
-            <w:hideMark/>
-          </w:tcPr>
-          <w:p>
-            <w:pPr>
-              <w:rPr>
-                <w:rFonts w:ascii="Times" w:hAnsi="Times"/>
-              </w:rPr>
-            </w:pPr>
-            <w:r>
-              <w:rPr>
-                <w:rFonts w:ascii="Times" w:hAnsi="Times"/>
-              </w:rPr>
-              <w:t>1.000</w:t>
-            </w:r>
-          </w:p>
-        </w:tc>
-      </w:tr>
-      <w:tr>
-        <w:trPr>
-          <w:tblCellSpacing w:w="15" w:type="dxa"/>
-        </w:trPr>
-        <w:tc>
-          <w:tcPr>
-            <w:tcW w:w="0" w:type="auto"/>
-            <w:vAlign w:val="center"/>
-            <w:hideMark/>
-          </w:tcPr>
-          <w:p>
-            <w:pPr>
-              <w:rPr>
-                <w:rFonts w:ascii="Times" w:hAnsi="Times"/>
-              </w:rPr>
-            </w:pPr>
-            <w:r>
-              <w:rPr>
-                <w:rFonts w:ascii="Times" w:hAnsi="Times"/>
-              </w:rPr>
-              <w:t>Adjusted R</w:t>
-            </w:r>
-            <w:r>
-              <w:rPr>
-                <w:rFonts w:ascii="Times" w:hAnsi="Times"/>
-                <w:vertAlign w:val="superscript"/>
-              </w:rPr>
-              <w:t>2</w:t>
-            </w:r>
-          </w:p>
-        </w:tc>
-        <w:tc>
-          <w:tcPr>
-            <w:tcW w:w="0" w:type="auto"/>
-            <w:vAlign w:val="center"/>
-            <w:hideMark/>
-          </w:tcPr>
-          <w:p>
-            <w:pPr>
-              <w:rPr>
-                <w:rFonts w:ascii="Times" w:hAnsi="Times"/>
-              </w:rPr>
-            </w:pPr>
-            <w:r>
-              <w:rPr>
-                <w:rFonts w:ascii="Times" w:hAnsi="Times"/>
-              </w:rPr>
-              <w:t>1.000</w:t>
-            </w:r>
-          </w:p>
-        </w:tc>
-      </w:tr>
-      <w:tr>
-        <w:trPr>
-          <w:tblCellSpacing w:w="15" w:type="dxa"/>
-        </w:trPr>
-        <w:tc>
-          <w:tcPr>
-            <w:tcW w:w="0" w:type="auto"/>
-            <w:vAlign w:val="center"/>
-            <w:hideMark/>
-          </w:tcPr>
-          <w:p>
-            <w:pPr>
-              <w:rPr>
-                <w:rFonts w:ascii="Times" w:hAnsi="Times"/>
-              </w:rPr>
-            </w:pPr>
-            <w:r>
-              <w:rPr>
-                <w:rFonts w:ascii="Times" w:hAnsi="Times"/>
-              </w:rPr>
-              <w:t>Residual Std. Error</w:t>
-            </w:r>
-          </w:p>
-        </w:tc>
-        <w:tc>
-          <w:tcPr>
-            <w:tcW w:w="0" w:type="auto"/>
-            <w:vAlign w:val="center"/>
-            <w:hideMark/>
-          </w:tcPr>
-          <w:p>
-            <w:pPr>
-              <w:rPr>
-                <w:rFonts w:ascii="Times" w:hAnsi="Times"/>
-              </w:rPr>
-            </w:pPr>
-            <w:r>
-              <w:rPr>
-                <w:rFonts w:ascii="Times" w:hAnsi="Times"/>
-              </w:rPr>
-              <w:t>1.047 (</w:t>
-            </w:r>
-            <w:proofErr w:type="spellStart"/>
-            <w:r>
-              <w:rPr>
-                <w:rFonts w:ascii="Times" w:hAnsi="Times"/>
-              </w:rPr>
-              <w:t>df</w:t>
-            </w:r>
-            <w:proofErr w:type="spellEnd"/>
-            <w:r>
-              <w:rPr>
-                <w:rFonts w:ascii="Times" w:hAnsi="Times"/>
-              </w:rPr>
-              <w:t xml:space="preserve"> = 71)</w:t>
-            </w:r>
-          </w:p>
-        </w:tc>
-      </w:tr>
-      <w:tr>
-        <w:trPr>
-          <w:tblCellSpacing w:w="15" w:type="dxa"/>
-        </w:trPr>
-        <w:tc>
-          <w:tcPr>
-            <w:tcW w:w="0" w:type="auto"/>
-            <w:vAlign w:val="center"/>
-            <w:hideMark/>
-          </w:tcPr>
-          <w:p>
-            <w:pPr>
-              <w:rPr>
-                <w:rFonts w:ascii="Times" w:hAnsi="Times"/>
-              </w:rPr>
-            </w:pPr>
-            <w:r>
-              <w:rPr>
-                <w:rFonts w:ascii="Times" w:hAnsi="Times"/>
-              </w:rPr>
-              <w:t>F Statistic</w:t>
-            </w:r>
-          </w:p>
-        </w:tc>
-        <w:tc>
-          <w:tcPr>
-            <w:tcW w:w="0" w:type="auto"/>
-            <w:vAlign w:val="center"/>
-            <w:hideMark/>
-          </w:tcPr>
-          <w:p>
-            <w:pPr>
-              <w:rPr>
-                <w:rFonts w:ascii="Times" w:hAnsi="Times"/>
-              </w:rPr>
-            </w:pPr>
-            <w:r>
-              <w:rPr>
-                <w:rFonts w:ascii="Times" w:hAnsi="Times"/>
-              </w:rPr>
-              <w:t>1,301,716.000</w:t>
-            </w:r>
-            <w:r>
-              <w:rPr>
-                <w:rFonts w:ascii="Times" w:hAnsi="Times"/>
-                <w:vertAlign w:val="superscript"/>
-              </w:rPr>
-              <w:t>***</w:t>
-            </w:r>
-            <w:r>
-              <w:rPr>
-                <w:rFonts w:ascii="Times" w:hAnsi="Times"/>
-              </w:rPr>
-              <w:t> (</w:t>
-            </w:r>
-            <w:proofErr w:type="spellStart"/>
-            <w:r>
-              <w:rPr>
-                <w:rFonts w:ascii="Times" w:hAnsi="Times"/>
-              </w:rPr>
-              <w:t>df</w:t>
-            </w:r>
-            <w:proofErr w:type="spellEnd"/>
-            <w:r>
-              <w:rPr>
-                <w:rFonts w:ascii="Times" w:hAnsi="Times"/>
-              </w:rPr>
-              <w:t xml:space="preserve"> = 28; 71)</w:t>
+              <w:t>Block 4</w:t>
+            </w:r>
+          </w:p>
+        </w:tc>
+        <w:tc>
+          <w:tcPr>
+            <w:tcW w:w="0" w:type="auto"/>
+            <w:vAlign w:val="center"/>
+            <w:hideMark/>
+          </w:tcPr>
+          <w:p>
+            <w:pPr>
+              <w:rPr>
+                <w:rFonts w:ascii="Times" w:hAnsi="Times"/>
+              </w:rPr>
+            </w:pPr>
+            <w:r>
+              <w:rPr>
+                <w:rFonts w:ascii="Times" w:hAnsi="Times"/>
+              </w:rPr>
+              <w:t>1.632</w:t>
+            </w:r>
+          </w:p>
+        </w:tc>
+      </w:tr>
+      <w:tr>
+        <w:trPr>
+          <w:tblCellSpacing w:w="15" w:type="dxa"/>
+        </w:trPr>
+        <w:tc>
+          <w:tcPr>
+            <w:tcW w:w="0" w:type="auto"/>
+            <w:vAlign w:val="center"/>
+            <w:hideMark/>
+          </w:tcPr>
+          <w:p>
+            <w:pPr>
+              <w:rPr>
+                <w:rFonts w:ascii="Times" w:hAnsi="Times"/>
+              </w:rPr>
+            </w:pPr>
+          </w:p>
+        </w:tc>
+        <w:tc>
+          <w:tcPr>
+            <w:tcW w:w="0" w:type="auto"/>
+            <w:vAlign w:val="center"/>
+            <w:hideMark/>
+          </w:tcPr>
+          <w:p>
+            <w:pPr>
+              <w:rPr>
+                <w:rFonts w:ascii="Times" w:hAnsi="Times"/>
+              </w:rPr>
+            </w:pPr>
+            <w:r>
+              <w:rPr>
+                <w:rFonts w:ascii="Times" w:hAnsi="Times"/>
+              </w:rPr>
+              <w:t>(1.152)</w:t>
             </w:r>
           </w:p>
         </w:tc>
@@ -3558,6 +3507,3078 @@
             </w:pPr>
             <w:r>
               <w:rPr>
+                <w:rFonts w:ascii="Times" w:hAnsi="Times"/>
+              </w:rPr>
+              <w:t>Block 5</w:t>
+            </w:r>
+          </w:p>
+        </w:tc>
+        <w:tc>
+          <w:tcPr>
+            <w:tcW w:w="0" w:type="auto"/>
+            <w:vAlign w:val="center"/>
+            <w:hideMark/>
+          </w:tcPr>
+          <w:p>
+            <w:pPr>
+              <w:rPr>
+                <w:rFonts w:ascii="Times" w:hAnsi="Times"/>
+              </w:rPr>
+            </w:pPr>
+            <w:r>
+              <w:rPr>
+                <w:rFonts w:ascii="Times" w:hAnsi="Times"/>
+              </w:rPr>
+              <w:t>1.090</w:t>
+            </w:r>
+          </w:p>
+        </w:tc>
+      </w:tr>
+      <w:tr>
+        <w:trPr>
+          <w:tblCellSpacing w:w="15" w:type="dxa"/>
+        </w:trPr>
+        <w:tc>
+          <w:tcPr>
+            <w:tcW w:w="0" w:type="auto"/>
+            <w:vAlign w:val="center"/>
+            <w:hideMark/>
+          </w:tcPr>
+          <w:p>
+            <w:pPr>
+              <w:rPr>
+                <w:rFonts w:ascii="Times" w:hAnsi="Times"/>
+              </w:rPr>
+            </w:pPr>
+          </w:p>
+        </w:tc>
+        <w:tc>
+          <w:tcPr>
+            <w:tcW w:w="0" w:type="auto"/>
+            <w:vAlign w:val="center"/>
+            <w:hideMark/>
+          </w:tcPr>
+          <w:p>
+            <w:pPr>
+              <w:rPr>
+                <w:rFonts w:ascii="Times" w:hAnsi="Times"/>
+              </w:rPr>
+            </w:pPr>
+            <w:r>
+              <w:rPr>
+                <w:rFonts w:ascii="Times" w:hAnsi="Times"/>
+              </w:rPr>
+              <w:t>(1.275)</w:t>
+            </w:r>
+          </w:p>
+        </w:tc>
+      </w:tr>
+      <w:tr>
+        <w:trPr>
+          <w:tblCellSpacing w:w="15" w:type="dxa"/>
+        </w:trPr>
+        <w:tc>
+          <w:tcPr>
+            <w:tcW w:w="0" w:type="auto"/>
+            <w:vAlign w:val="center"/>
+            <w:hideMark/>
+          </w:tcPr>
+          <w:p>
+            <w:pPr>
+              <w:rPr>
+                <w:rFonts w:ascii="Times" w:hAnsi="Times"/>
+              </w:rPr>
+            </w:pPr>
+          </w:p>
+        </w:tc>
+        <w:tc>
+          <w:tcPr>
+            <w:tcW w:w="0" w:type="auto"/>
+            <w:vAlign w:val="center"/>
+            <w:hideMark/>
+          </w:tcPr>
+          <w:p>
+            <w:pPr>
+              <w:rPr>
+                <w:sz w:val="20"/>
+                <w:szCs w:val="20"/>
+              </w:rPr>
+            </w:pPr>
+          </w:p>
+        </w:tc>
+      </w:tr>
+      <w:tr>
+        <w:trPr>
+          <w:tblCellSpacing w:w="15" w:type="dxa"/>
+        </w:trPr>
+        <w:tc>
+          <w:tcPr>
+            <w:tcW w:w="0" w:type="auto"/>
+            <w:vAlign w:val="center"/>
+            <w:hideMark/>
+          </w:tcPr>
+          <w:p>
+            <w:pPr>
+              <w:rPr>
+                <w:rFonts w:ascii="Times" w:hAnsi="Times"/>
+              </w:rPr>
+            </w:pPr>
+            <w:r>
+              <w:rPr>
+                <w:rFonts w:ascii="Times" w:hAnsi="Times"/>
+              </w:rPr>
+              <w:t>Block 6</w:t>
+            </w:r>
+          </w:p>
+        </w:tc>
+        <w:tc>
+          <w:tcPr>
+            <w:tcW w:w="0" w:type="auto"/>
+            <w:vAlign w:val="center"/>
+            <w:hideMark/>
+          </w:tcPr>
+          <w:p>
+            <w:pPr>
+              <w:rPr>
+                <w:rFonts w:ascii="Times" w:hAnsi="Times"/>
+              </w:rPr>
+            </w:pPr>
+            <w:r>
+              <w:rPr>
+                <w:rFonts w:ascii="Times" w:hAnsi="Times"/>
+              </w:rPr>
+              <w:t>0.529</w:t>
+            </w:r>
+          </w:p>
+        </w:tc>
+      </w:tr>
+      <w:tr>
+        <w:trPr>
+          <w:tblCellSpacing w:w="15" w:type="dxa"/>
+        </w:trPr>
+        <w:tc>
+          <w:tcPr>
+            <w:tcW w:w="0" w:type="auto"/>
+            <w:vAlign w:val="center"/>
+            <w:hideMark/>
+          </w:tcPr>
+          <w:p>
+            <w:pPr>
+              <w:rPr>
+                <w:rFonts w:ascii="Times" w:hAnsi="Times"/>
+              </w:rPr>
+            </w:pPr>
+          </w:p>
+        </w:tc>
+        <w:tc>
+          <w:tcPr>
+            <w:tcW w:w="0" w:type="auto"/>
+            <w:vAlign w:val="center"/>
+            <w:hideMark/>
+          </w:tcPr>
+          <w:p>
+            <w:pPr>
+              <w:rPr>
+                <w:rFonts w:ascii="Times" w:hAnsi="Times"/>
+              </w:rPr>
+            </w:pPr>
+            <w:r>
+              <w:rPr>
+                <w:rFonts w:ascii="Times" w:hAnsi="Times"/>
+              </w:rPr>
+              <w:t>(1.490)</w:t>
+            </w:r>
+          </w:p>
+        </w:tc>
+      </w:tr>
+      <w:tr>
+        <w:trPr>
+          <w:tblCellSpacing w:w="15" w:type="dxa"/>
+        </w:trPr>
+        <w:tc>
+          <w:tcPr>
+            <w:tcW w:w="0" w:type="auto"/>
+            <w:vAlign w:val="center"/>
+            <w:hideMark/>
+          </w:tcPr>
+          <w:p>
+            <w:pPr>
+              <w:rPr>
+                <w:rFonts w:ascii="Times" w:hAnsi="Times"/>
+              </w:rPr>
+            </w:pPr>
+          </w:p>
+        </w:tc>
+        <w:tc>
+          <w:tcPr>
+            <w:tcW w:w="0" w:type="auto"/>
+            <w:vAlign w:val="center"/>
+            <w:hideMark/>
+          </w:tcPr>
+          <w:p>
+            <w:pPr>
+              <w:rPr>
+                <w:sz w:val="20"/>
+                <w:szCs w:val="20"/>
+              </w:rPr>
+            </w:pPr>
+          </w:p>
+        </w:tc>
+      </w:tr>
+      <w:tr>
+        <w:trPr>
+          <w:tblCellSpacing w:w="15" w:type="dxa"/>
+        </w:trPr>
+        <w:tc>
+          <w:tcPr>
+            <w:tcW w:w="0" w:type="auto"/>
+            <w:vAlign w:val="center"/>
+            <w:hideMark/>
+          </w:tcPr>
+          <w:p>
+            <w:pPr>
+              <w:rPr>
+                <w:rFonts w:ascii="Times" w:hAnsi="Times"/>
+              </w:rPr>
+            </w:pPr>
+            <w:r>
+              <w:rPr>
+                <w:rFonts w:ascii="Times" w:hAnsi="Times"/>
+              </w:rPr>
+              <w:t>Block 7</w:t>
+            </w:r>
+          </w:p>
+        </w:tc>
+        <w:tc>
+          <w:tcPr>
+            <w:tcW w:w="0" w:type="auto"/>
+            <w:vAlign w:val="center"/>
+            <w:hideMark/>
+          </w:tcPr>
+          <w:p>
+            <w:pPr>
+              <w:rPr>
+                <w:rFonts w:ascii="Times" w:hAnsi="Times"/>
+              </w:rPr>
+            </w:pPr>
+            <w:r>
+              <w:rPr>
+                <w:rFonts w:ascii="Times" w:hAnsi="Times"/>
+              </w:rPr>
+              <w:t>-1.558</w:t>
+            </w:r>
+          </w:p>
+        </w:tc>
+      </w:tr>
+      <w:tr>
+        <w:trPr>
+          <w:tblCellSpacing w:w="15" w:type="dxa"/>
+        </w:trPr>
+        <w:tc>
+          <w:tcPr>
+            <w:tcW w:w="0" w:type="auto"/>
+            <w:vAlign w:val="center"/>
+            <w:hideMark/>
+          </w:tcPr>
+          <w:p>
+            <w:pPr>
+              <w:rPr>
+                <w:rFonts w:ascii="Times" w:hAnsi="Times"/>
+              </w:rPr>
+            </w:pPr>
+          </w:p>
+        </w:tc>
+        <w:tc>
+          <w:tcPr>
+            <w:tcW w:w="0" w:type="auto"/>
+            <w:vAlign w:val="center"/>
+            <w:hideMark/>
+          </w:tcPr>
+          <w:p>
+            <w:pPr>
+              <w:rPr>
+                <w:rFonts w:ascii="Times" w:hAnsi="Times"/>
+              </w:rPr>
+            </w:pPr>
+            <w:r>
+              <w:rPr>
+                <w:rFonts w:ascii="Times" w:hAnsi="Times"/>
+              </w:rPr>
+              <w:t>(1.918)</w:t>
+            </w:r>
+          </w:p>
+        </w:tc>
+      </w:tr>
+      <w:tr>
+        <w:trPr>
+          <w:tblCellSpacing w:w="15" w:type="dxa"/>
+        </w:trPr>
+        <w:tc>
+          <w:tcPr>
+            <w:tcW w:w="0" w:type="auto"/>
+            <w:vAlign w:val="center"/>
+            <w:hideMark/>
+          </w:tcPr>
+          <w:p>
+            <w:pPr>
+              <w:rPr>
+                <w:rFonts w:ascii="Times" w:hAnsi="Times"/>
+              </w:rPr>
+            </w:pPr>
+          </w:p>
+        </w:tc>
+        <w:tc>
+          <w:tcPr>
+            <w:tcW w:w="0" w:type="auto"/>
+            <w:vAlign w:val="center"/>
+            <w:hideMark/>
+          </w:tcPr>
+          <w:p>
+            <w:pPr>
+              <w:rPr>
+                <w:sz w:val="20"/>
+                <w:szCs w:val="20"/>
+              </w:rPr>
+            </w:pPr>
+          </w:p>
+        </w:tc>
+      </w:tr>
+      <w:tr>
+        <w:trPr>
+          <w:tblCellSpacing w:w="15" w:type="dxa"/>
+        </w:trPr>
+        <w:tc>
+          <w:tcPr>
+            <w:tcW w:w="0" w:type="auto"/>
+            <w:vAlign w:val="center"/>
+            <w:hideMark/>
+          </w:tcPr>
+          <w:p>
+            <w:pPr>
+              <w:rPr>
+                <w:rFonts w:ascii="Times" w:hAnsi="Times"/>
+              </w:rPr>
+            </w:pPr>
+            <w:r>
+              <w:rPr>
+                <w:rFonts w:ascii="Times" w:hAnsi="Times"/>
+              </w:rPr>
+              <w:t>Block 8</w:t>
+            </w:r>
+          </w:p>
+        </w:tc>
+        <w:tc>
+          <w:tcPr>
+            <w:tcW w:w="0" w:type="auto"/>
+            <w:vAlign w:val="center"/>
+            <w:hideMark/>
+          </w:tcPr>
+          <w:p>
+            <w:pPr>
+              <w:rPr>
+                <w:rFonts w:ascii="Times" w:hAnsi="Times"/>
+              </w:rPr>
+            </w:pPr>
+            <w:r>
+              <w:rPr>
+                <w:rFonts w:ascii="Times" w:hAnsi="Times"/>
+              </w:rPr>
+              <w:t>-2.458</w:t>
+            </w:r>
+          </w:p>
+        </w:tc>
+      </w:tr>
+      <w:tr>
+        <w:trPr>
+          <w:tblCellSpacing w:w="15" w:type="dxa"/>
+        </w:trPr>
+        <w:tc>
+          <w:tcPr>
+            <w:tcW w:w="0" w:type="auto"/>
+            <w:vAlign w:val="center"/>
+            <w:hideMark/>
+          </w:tcPr>
+          <w:p>
+            <w:pPr>
+              <w:rPr>
+                <w:rFonts w:ascii="Times" w:hAnsi="Times"/>
+              </w:rPr>
+            </w:pPr>
+          </w:p>
+        </w:tc>
+        <w:tc>
+          <w:tcPr>
+            <w:tcW w:w="0" w:type="auto"/>
+            <w:vAlign w:val="center"/>
+            <w:hideMark/>
+          </w:tcPr>
+          <w:p>
+            <w:pPr>
+              <w:rPr>
+                <w:rFonts w:ascii="Times" w:hAnsi="Times"/>
+              </w:rPr>
+            </w:pPr>
+            <w:r>
+              <w:rPr>
+                <w:rFonts w:ascii="Times" w:hAnsi="Times"/>
+              </w:rPr>
+              <w:t>(2.116)</w:t>
+            </w:r>
+          </w:p>
+        </w:tc>
+      </w:tr>
+      <w:tr>
+        <w:trPr>
+          <w:tblCellSpacing w:w="15" w:type="dxa"/>
+        </w:trPr>
+        <w:tc>
+          <w:tcPr>
+            <w:tcW w:w="0" w:type="auto"/>
+            <w:vAlign w:val="center"/>
+            <w:hideMark/>
+          </w:tcPr>
+          <w:p>
+            <w:pPr>
+              <w:rPr>
+                <w:rFonts w:ascii="Times" w:hAnsi="Times"/>
+              </w:rPr>
+            </w:pPr>
+          </w:p>
+        </w:tc>
+        <w:tc>
+          <w:tcPr>
+            <w:tcW w:w="0" w:type="auto"/>
+            <w:vAlign w:val="center"/>
+            <w:hideMark/>
+          </w:tcPr>
+          <w:p>
+            <w:pPr>
+              <w:rPr>
+                <w:sz w:val="20"/>
+                <w:szCs w:val="20"/>
+              </w:rPr>
+            </w:pPr>
+          </w:p>
+        </w:tc>
+      </w:tr>
+      <w:tr>
+        <w:trPr>
+          <w:tblCellSpacing w:w="15" w:type="dxa"/>
+        </w:trPr>
+        <w:tc>
+          <w:tcPr>
+            <w:tcW w:w="0" w:type="auto"/>
+            <w:vAlign w:val="center"/>
+            <w:hideMark/>
+          </w:tcPr>
+          <w:p>
+            <w:pPr>
+              <w:rPr>
+                <w:rFonts w:ascii="Times" w:hAnsi="Times"/>
+              </w:rPr>
+            </w:pPr>
+            <w:r>
+              <w:rPr>
+                <w:rFonts w:ascii="Times" w:hAnsi="Times"/>
+              </w:rPr>
+              <w:t>Block 9</w:t>
+            </w:r>
+          </w:p>
+        </w:tc>
+        <w:tc>
+          <w:tcPr>
+            <w:tcW w:w="0" w:type="auto"/>
+            <w:vAlign w:val="center"/>
+            <w:hideMark/>
+          </w:tcPr>
+          <w:p>
+            <w:pPr>
+              <w:rPr>
+                <w:rFonts w:ascii="Times" w:hAnsi="Times"/>
+              </w:rPr>
+            </w:pPr>
+            <w:r>
+              <w:rPr>
+                <w:rFonts w:ascii="Times" w:hAnsi="Times"/>
+              </w:rPr>
+              <w:t>-4.628</w:t>
+            </w:r>
+            <w:r>
+              <w:rPr>
+                <w:rFonts w:ascii="Times" w:hAnsi="Times"/>
+                <w:vertAlign w:val="superscript"/>
+              </w:rPr>
+              <w:t>*</w:t>
+            </w:r>
+          </w:p>
+        </w:tc>
+      </w:tr>
+      <w:tr>
+        <w:trPr>
+          <w:tblCellSpacing w:w="15" w:type="dxa"/>
+        </w:trPr>
+        <w:tc>
+          <w:tcPr>
+            <w:tcW w:w="0" w:type="auto"/>
+            <w:vAlign w:val="center"/>
+            <w:hideMark/>
+          </w:tcPr>
+          <w:p>
+            <w:pPr>
+              <w:rPr>
+                <w:rFonts w:ascii="Times" w:hAnsi="Times"/>
+              </w:rPr>
+            </w:pPr>
+          </w:p>
+        </w:tc>
+        <w:tc>
+          <w:tcPr>
+            <w:tcW w:w="0" w:type="auto"/>
+            <w:vAlign w:val="center"/>
+            <w:hideMark/>
+          </w:tcPr>
+          <w:p>
+            <w:pPr>
+              <w:rPr>
+                <w:rFonts w:ascii="Times" w:hAnsi="Times"/>
+              </w:rPr>
+            </w:pPr>
+            <w:r>
+              <w:rPr>
+                <w:rFonts w:ascii="Times" w:hAnsi="Times"/>
+              </w:rPr>
+              <w:t>(2.547)</w:t>
+            </w:r>
+          </w:p>
+        </w:tc>
+      </w:tr>
+      <w:tr>
+        <w:trPr>
+          <w:tblCellSpacing w:w="15" w:type="dxa"/>
+        </w:trPr>
+        <w:tc>
+          <w:tcPr>
+            <w:tcW w:w="0" w:type="auto"/>
+            <w:vAlign w:val="center"/>
+            <w:hideMark/>
+          </w:tcPr>
+          <w:p>
+            <w:pPr>
+              <w:rPr>
+                <w:rFonts w:ascii="Times" w:hAnsi="Times"/>
+              </w:rPr>
+            </w:pPr>
+          </w:p>
+        </w:tc>
+        <w:tc>
+          <w:tcPr>
+            <w:tcW w:w="0" w:type="auto"/>
+            <w:vAlign w:val="center"/>
+            <w:hideMark/>
+          </w:tcPr>
+          <w:p>
+            <w:pPr>
+              <w:rPr>
+                <w:sz w:val="20"/>
+                <w:szCs w:val="20"/>
+              </w:rPr>
+            </w:pPr>
+          </w:p>
+        </w:tc>
+      </w:tr>
+      <w:tr>
+        <w:trPr>
+          <w:tblCellSpacing w:w="15" w:type="dxa"/>
+        </w:trPr>
+        <w:tc>
+          <w:tcPr>
+            <w:tcW w:w="0" w:type="auto"/>
+            <w:vAlign w:val="center"/>
+            <w:hideMark/>
+          </w:tcPr>
+          <w:p>
+            <w:pPr>
+              <w:rPr>
+                <w:rFonts w:ascii="Times" w:hAnsi="Times"/>
+              </w:rPr>
+            </w:pPr>
+            <w:r>
+              <w:rPr>
+                <w:rFonts w:ascii="Times" w:hAnsi="Times"/>
+              </w:rPr>
+              <w:t>Block 10</w:t>
+            </w:r>
+          </w:p>
+        </w:tc>
+        <w:tc>
+          <w:tcPr>
+            <w:tcW w:w="0" w:type="auto"/>
+            <w:vAlign w:val="center"/>
+            <w:hideMark/>
+          </w:tcPr>
+          <w:p>
+            <w:pPr>
+              <w:rPr>
+                <w:rFonts w:ascii="Times" w:hAnsi="Times"/>
+              </w:rPr>
+            </w:pPr>
+            <w:r>
+              <w:rPr>
+                <w:rFonts w:ascii="Times" w:hAnsi="Times"/>
+              </w:rPr>
+              <w:t>-5.057</w:t>
+            </w:r>
+            <w:r>
+              <w:rPr>
+                <w:rFonts w:ascii="Times" w:hAnsi="Times"/>
+                <w:vertAlign w:val="superscript"/>
+              </w:rPr>
+              <w:t>*</w:t>
+            </w:r>
+          </w:p>
+        </w:tc>
+      </w:tr>
+      <w:tr>
+        <w:trPr>
+          <w:tblCellSpacing w:w="15" w:type="dxa"/>
+        </w:trPr>
+        <w:tc>
+          <w:tcPr>
+            <w:tcW w:w="0" w:type="auto"/>
+            <w:vAlign w:val="center"/>
+            <w:hideMark/>
+          </w:tcPr>
+          <w:p>
+            <w:pPr>
+              <w:rPr>
+                <w:rFonts w:ascii="Times" w:hAnsi="Times"/>
+              </w:rPr>
+            </w:pPr>
+          </w:p>
+        </w:tc>
+        <w:tc>
+          <w:tcPr>
+            <w:tcW w:w="0" w:type="auto"/>
+            <w:vAlign w:val="center"/>
+            <w:hideMark/>
+          </w:tcPr>
+          <w:p>
+            <w:pPr>
+              <w:rPr>
+                <w:rFonts w:ascii="Times" w:hAnsi="Times"/>
+              </w:rPr>
+            </w:pPr>
+            <w:r>
+              <w:rPr>
+                <w:rFonts w:ascii="Times" w:hAnsi="Times"/>
+              </w:rPr>
+              <w:t>(2.734)</w:t>
+            </w:r>
+          </w:p>
+        </w:tc>
+      </w:tr>
+      <w:tr>
+        <w:trPr>
+          <w:tblCellSpacing w:w="15" w:type="dxa"/>
+        </w:trPr>
+        <w:tc>
+          <w:tcPr>
+            <w:tcW w:w="0" w:type="auto"/>
+            <w:vAlign w:val="center"/>
+            <w:hideMark/>
+          </w:tcPr>
+          <w:p>
+            <w:pPr>
+              <w:rPr>
+                <w:rFonts w:ascii="Times" w:hAnsi="Times"/>
+              </w:rPr>
+            </w:pPr>
+          </w:p>
+        </w:tc>
+        <w:tc>
+          <w:tcPr>
+            <w:tcW w:w="0" w:type="auto"/>
+            <w:vAlign w:val="center"/>
+            <w:hideMark/>
+          </w:tcPr>
+          <w:p>
+            <w:pPr>
+              <w:rPr>
+                <w:sz w:val="20"/>
+                <w:szCs w:val="20"/>
+              </w:rPr>
+            </w:pPr>
+          </w:p>
+        </w:tc>
+      </w:tr>
+      <w:tr>
+        <w:trPr>
+          <w:tblCellSpacing w:w="15" w:type="dxa"/>
+        </w:trPr>
+        <w:tc>
+          <w:tcPr>
+            <w:tcW w:w="0" w:type="auto"/>
+            <w:vAlign w:val="center"/>
+            <w:hideMark/>
+          </w:tcPr>
+          <w:p>
+            <w:pPr>
+              <w:rPr>
+                <w:rFonts w:ascii="Times" w:hAnsi="Times"/>
+              </w:rPr>
+            </w:pPr>
+            <w:r>
+              <w:rPr>
+                <w:rFonts w:ascii="Times" w:hAnsi="Times"/>
+              </w:rPr>
+              <w:t>Block 11</w:t>
+            </w:r>
+          </w:p>
+        </w:tc>
+        <w:tc>
+          <w:tcPr>
+            <w:tcW w:w="0" w:type="auto"/>
+            <w:vAlign w:val="center"/>
+            <w:hideMark/>
+          </w:tcPr>
+          <w:p>
+            <w:pPr>
+              <w:rPr>
+                <w:rFonts w:ascii="Times" w:hAnsi="Times"/>
+              </w:rPr>
+            </w:pPr>
+            <w:r>
+              <w:rPr>
+                <w:rFonts w:ascii="Times" w:hAnsi="Times"/>
+              </w:rPr>
+              <w:t>-5.609</w:t>
+            </w:r>
+            <w:r>
+              <w:rPr>
+                <w:rFonts w:ascii="Times" w:hAnsi="Times"/>
+                <w:vertAlign w:val="superscript"/>
+              </w:rPr>
+              <w:t>*</w:t>
+            </w:r>
+          </w:p>
+        </w:tc>
+      </w:tr>
+      <w:tr>
+        <w:trPr>
+          <w:tblCellSpacing w:w="15" w:type="dxa"/>
+        </w:trPr>
+        <w:tc>
+          <w:tcPr>
+            <w:tcW w:w="0" w:type="auto"/>
+            <w:vAlign w:val="center"/>
+            <w:hideMark/>
+          </w:tcPr>
+          <w:p>
+            <w:pPr>
+              <w:rPr>
+                <w:rFonts w:ascii="Times" w:hAnsi="Times"/>
+              </w:rPr>
+            </w:pPr>
+          </w:p>
+        </w:tc>
+        <w:tc>
+          <w:tcPr>
+            <w:tcW w:w="0" w:type="auto"/>
+            <w:vAlign w:val="center"/>
+            <w:hideMark/>
+          </w:tcPr>
+          <w:p>
+            <w:pPr>
+              <w:rPr>
+                <w:rFonts w:ascii="Times" w:hAnsi="Times"/>
+              </w:rPr>
+            </w:pPr>
+            <w:r>
+              <w:rPr>
+                <w:rFonts w:ascii="Times" w:hAnsi="Times"/>
+              </w:rPr>
+              <w:t>(2.981)</w:t>
+            </w:r>
+          </w:p>
+        </w:tc>
+      </w:tr>
+      <w:tr>
+        <w:trPr>
+          <w:tblCellSpacing w:w="15" w:type="dxa"/>
+        </w:trPr>
+        <w:tc>
+          <w:tcPr>
+            <w:tcW w:w="0" w:type="auto"/>
+            <w:vAlign w:val="center"/>
+            <w:hideMark/>
+          </w:tcPr>
+          <w:p>
+            <w:pPr>
+              <w:rPr>
+                <w:rFonts w:ascii="Times" w:hAnsi="Times"/>
+              </w:rPr>
+            </w:pPr>
+          </w:p>
+        </w:tc>
+        <w:tc>
+          <w:tcPr>
+            <w:tcW w:w="0" w:type="auto"/>
+            <w:vAlign w:val="center"/>
+            <w:hideMark/>
+          </w:tcPr>
+          <w:p>
+            <w:pPr>
+              <w:rPr>
+                <w:sz w:val="20"/>
+                <w:szCs w:val="20"/>
+              </w:rPr>
+            </w:pPr>
+          </w:p>
+        </w:tc>
+      </w:tr>
+      <w:tr>
+        <w:trPr>
+          <w:tblCellSpacing w:w="15" w:type="dxa"/>
+        </w:trPr>
+        <w:tc>
+          <w:tcPr>
+            <w:tcW w:w="0" w:type="auto"/>
+            <w:vAlign w:val="center"/>
+            <w:hideMark/>
+          </w:tcPr>
+          <w:p>
+            <w:pPr>
+              <w:rPr>
+                <w:rFonts w:ascii="Times" w:hAnsi="Times"/>
+              </w:rPr>
+            </w:pPr>
+            <w:r>
+              <w:rPr>
+                <w:rFonts w:ascii="Times" w:hAnsi="Times"/>
+              </w:rPr>
+              <w:t>Block 12</w:t>
+            </w:r>
+          </w:p>
+        </w:tc>
+        <w:tc>
+          <w:tcPr>
+            <w:tcW w:w="0" w:type="auto"/>
+            <w:vAlign w:val="center"/>
+            <w:hideMark/>
+          </w:tcPr>
+          <w:p>
+            <w:pPr>
+              <w:rPr>
+                <w:rFonts w:ascii="Times" w:hAnsi="Times"/>
+              </w:rPr>
+            </w:pPr>
+            <w:r>
+              <w:rPr>
+                <w:rFonts w:ascii="Times" w:hAnsi="Times"/>
+              </w:rPr>
+              <w:t>-6.353</w:t>
+            </w:r>
+            <w:r>
+              <w:rPr>
+                <w:rFonts w:ascii="Times" w:hAnsi="Times"/>
+                <w:vertAlign w:val="superscript"/>
+              </w:rPr>
+              <w:t>*</w:t>
+            </w:r>
+          </w:p>
+        </w:tc>
+      </w:tr>
+      <w:tr>
+        <w:trPr>
+          <w:tblCellSpacing w:w="15" w:type="dxa"/>
+        </w:trPr>
+        <w:tc>
+          <w:tcPr>
+            <w:tcW w:w="0" w:type="auto"/>
+            <w:vAlign w:val="center"/>
+            <w:hideMark/>
+          </w:tcPr>
+          <w:p>
+            <w:pPr>
+              <w:rPr>
+                <w:rFonts w:ascii="Times" w:hAnsi="Times"/>
+              </w:rPr>
+            </w:pPr>
+          </w:p>
+        </w:tc>
+        <w:tc>
+          <w:tcPr>
+            <w:tcW w:w="0" w:type="auto"/>
+            <w:vAlign w:val="center"/>
+            <w:hideMark/>
+          </w:tcPr>
+          <w:p>
+            <w:pPr>
+              <w:rPr>
+                <w:rFonts w:ascii="Times" w:hAnsi="Times"/>
+              </w:rPr>
+            </w:pPr>
+            <w:r>
+              <w:rPr>
+                <w:rFonts w:ascii="Times" w:hAnsi="Times"/>
+              </w:rPr>
+              <w:t>(3.338)</w:t>
+            </w:r>
+          </w:p>
+        </w:tc>
+      </w:tr>
+      <w:tr>
+        <w:trPr>
+          <w:tblCellSpacing w:w="15" w:type="dxa"/>
+        </w:trPr>
+        <w:tc>
+          <w:tcPr>
+            <w:tcW w:w="0" w:type="auto"/>
+            <w:vAlign w:val="center"/>
+            <w:hideMark/>
+          </w:tcPr>
+          <w:p>
+            <w:pPr>
+              <w:rPr>
+                <w:rFonts w:ascii="Times" w:hAnsi="Times"/>
+              </w:rPr>
+            </w:pPr>
+          </w:p>
+        </w:tc>
+        <w:tc>
+          <w:tcPr>
+            <w:tcW w:w="0" w:type="auto"/>
+            <w:vAlign w:val="center"/>
+            <w:hideMark/>
+          </w:tcPr>
+          <w:p>
+            <w:pPr>
+              <w:rPr>
+                <w:sz w:val="20"/>
+                <w:szCs w:val="20"/>
+              </w:rPr>
+            </w:pPr>
+          </w:p>
+        </w:tc>
+      </w:tr>
+      <w:tr>
+        <w:trPr>
+          <w:tblCellSpacing w:w="15" w:type="dxa"/>
+        </w:trPr>
+        <w:tc>
+          <w:tcPr>
+            <w:tcW w:w="0" w:type="auto"/>
+            <w:vAlign w:val="center"/>
+            <w:hideMark/>
+          </w:tcPr>
+          <w:p>
+            <w:pPr>
+              <w:rPr>
+                <w:rFonts w:ascii="Times" w:hAnsi="Times"/>
+              </w:rPr>
+            </w:pPr>
+            <w:r>
+              <w:rPr>
+                <w:rFonts w:ascii="Times" w:hAnsi="Times"/>
+              </w:rPr>
+              <w:t>Block 13</w:t>
+            </w:r>
+          </w:p>
+        </w:tc>
+        <w:tc>
+          <w:tcPr>
+            <w:tcW w:w="0" w:type="auto"/>
+            <w:vAlign w:val="center"/>
+            <w:hideMark/>
+          </w:tcPr>
+          <w:p>
+            <w:pPr>
+              <w:rPr>
+                <w:rFonts w:ascii="Times" w:hAnsi="Times"/>
+              </w:rPr>
+            </w:pPr>
+            <w:r>
+              <w:rPr>
+                <w:rFonts w:ascii="Times" w:hAnsi="Times"/>
+              </w:rPr>
+              <w:t>-7.361</w:t>
+            </w:r>
+            <w:r>
+              <w:rPr>
+                <w:rFonts w:ascii="Times" w:hAnsi="Times"/>
+                <w:vertAlign w:val="superscript"/>
+              </w:rPr>
+              <w:t>**</w:t>
+            </w:r>
+          </w:p>
+        </w:tc>
+      </w:tr>
+      <w:tr>
+        <w:trPr>
+          <w:tblCellSpacing w:w="15" w:type="dxa"/>
+        </w:trPr>
+        <w:tc>
+          <w:tcPr>
+            <w:tcW w:w="0" w:type="auto"/>
+            <w:vAlign w:val="center"/>
+            <w:hideMark/>
+          </w:tcPr>
+          <w:p>
+            <w:pPr>
+              <w:rPr>
+                <w:rFonts w:ascii="Times" w:hAnsi="Times"/>
+              </w:rPr>
+            </w:pPr>
+          </w:p>
+        </w:tc>
+        <w:tc>
+          <w:tcPr>
+            <w:tcW w:w="0" w:type="auto"/>
+            <w:vAlign w:val="center"/>
+            <w:hideMark/>
+          </w:tcPr>
+          <w:p>
+            <w:pPr>
+              <w:rPr>
+                <w:rFonts w:ascii="Times" w:hAnsi="Times"/>
+              </w:rPr>
+            </w:pPr>
+            <w:r>
+              <w:rPr>
+                <w:rFonts w:ascii="Times" w:hAnsi="Times"/>
+              </w:rPr>
+              <w:t>(3.550)</w:t>
+            </w:r>
+          </w:p>
+        </w:tc>
+      </w:tr>
+      <w:tr>
+        <w:trPr>
+          <w:tblCellSpacing w:w="15" w:type="dxa"/>
+        </w:trPr>
+        <w:tc>
+          <w:tcPr>
+            <w:tcW w:w="0" w:type="auto"/>
+            <w:vAlign w:val="center"/>
+            <w:hideMark/>
+          </w:tcPr>
+          <w:p>
+            <w:pPr>
+              <w:rPr>
+                <w:rFonts w:ascii="Times" w:hAnsi="Times"/>
+              </w:rPr>
+            </w:pPr>
+          </w:p>
+        </w:tc>
+        <w:tc>
+          <w:tcPr>
+            <w:tcW w:w="0" w:type="auto"/>
+            <w:vAlign w:val="center"/>
+            <w:hideMark/>
+          </w:tcPr>
+          <w:p>
+            <w:pPr>
+              <w:rPr>
+                <w:sz w:val="20"/>
+                <w:szCs w:val="20"/>
+              </w:rPr>
+            </w:pPr>
+          </w:p>
+        </w:tc>
+      </w:tr>
+      <w:tr>
+        <w:trPr>
+          <w:tblCellSpacing w:w="15" w:type="dxa"/>
+        </w:trPr>
+        <w:tc>
+          <w:tcPr>
+            <w:tcW w:w="0" w:type="auto"/>
+            <w:vAlign w:val="center"/>
+            <w:hideMark/>
+          </w:tcPr>
+          <w:p>
+            <w:pPr>
+              <w:rPr>
+                <w:rFonts w:ascii="Times" w:hAnsi="Times"/>
+              </w:rPr>
+            </w:pPr>
+            <w:r>
+              <w:rPr>
+                <w:rFonts w:ascii="Times" w:hAnsi="Times"/>
+              </w:rPr>
+              <w:t>Block 14</w:t>
+            </w:r>
+          </w:p>
+        </w:tc>
+        <w:tc>
+          <w:tcPr>
+            <w:tcW w:w="0" w:type="auto"/>
+            <w:vAlign w:val="center"/>
+            <w:hideMark/>
+          </w:tcPr>
+          <w:p>
+            <w:pPr>
+              <w:rPr>
+                <w:rFonts w:ascii="Times" w:hAnsi="Times"/>
+              </w:rPr>
+            </w:pPr>
+            <w:r>
+              <w:rPr>
+                <w:rFonts w:ascii="Times" w:hAnsi="Times"/>
+              </w:rPr>
+              <w:t>-9.439</w:t>
+            </w:r>
+            <w:r>
+              <w:rPr>
+                <w:rFonts w:ascii="Times" w:hAnsi="Times"/>
+                <w:vertAlign w:val="superscript"/>
+              </w:rPr>
+              <w:t>**</w:t>
+            </w:r>
+          </w:p>
+        </w:tc>
+      </w:tr>
+      <w:tr>
+        <w:trPr>
+          <w:tblCellSpacing w:w="15" w:type="dxa"/>
+        </w:trPr>
+        <w:tc>
+          <w:tcPr>
+            <w:tcW w:w="0" w:type="auto"/>
+            <w:vAlign w:val="center"/>
+            <w:hideMark/>
+          </w:tcPr>
+          <w:p>
+            <w:pPr>
+              <w:rPr>
+                <w:rFonts w:ascii="Times" w:hAnsi="Times"/>
+              </w:rPr>
+            </w:pPr>
+          </w:p>
+        </w:tc>
+        <w:tc>
+          <w:tcPr>
+            <w:tcW w:w="0" w:type="auto"/>
+            <w:vAlign w:val="center"/>
+            <w:hideMark/>
+          </w:tcPr>
+          <w:p>
+            <w:pPr>
+              <w:rPr>
+                <w:rFonts w:ascii="Times" w:hAnsi="Times"/>
+              </w:rPr>
+            </w:pPr>
+            <w:r>
+              <w:rPr>
+                <w:rFonts w:ascii="Times" w:hAnsi="Times"/>
+              </w:rPr>
+              <w:t>(4.090)</w:t>
+            </w:r>
+          </w:p>
+        </w:tc>
+      </w:tr>
+      <w:tr>
+        <w:trPr>
+          <w:tblCellSpacing w:w="15" w:type="dxa"/>
+        </w:trPr>
+        <w:tc>
+          <w:tcPr>
+            <w:tcW w:w="0" w:type="auto"/>
+            <w:vAlign w:val="center"/>
+            <w:hideMark/>
+          </w:tcPr>
+          <w:p>
+            <w:pPr>
+              <w:rPr>
+                <w:rFonts w:ascii="Times" w:hAnsi="Times"/>
+              </w:rPr>
+            </w:pPr>
+          </w:p>
+        </w:tc>
+        <w:tc>
+          <w:tcPr>
+            <w:tcW w:w="0" w:type="auto"/>
+            <w:vAlign w:val="center"/>
+            <w:hideMark/>
+          </w:tcPr>
+          <w:p>
+            <w:pPr>
+              <w:rPr>
+                <w:sz w:val="20"/>
+                <w:szCs w:val="20"/>
+              </w:rPr>
+            </w:pPr>
+          </w:p>
+        </w:tc>
+      </w:tr>
+      <w:tr>
+        <w:trPr>
+          <w:tblCellSpacing w:w="15" w:type="dxa"/>
+        </w:trPr>
+        <w:tc>
+          <w:tcPr>
+            <w:tcW w:w="0" w:type="auto"/>
+            <w:vAlign w:val="center"/>
+            <w:hideMark/>
+          </w:tcPr>
+          <w:p>
+            <w:pPr>
+              <w:rPr>
+                <w:rFonts w:ascii="Times" w:hAnsi="Times"/>
+              </w:rPr>
+            </w:pPr>
+            <w:r>
+              <w:rPr>
+                <w:rFonts w:ascii="Times" w:hAnsi="Times"/>
+              </w:rPr>
+              <w:t>Block 15</w:t>
+            </w:r>
+          </w:p>
+        </w:tc>
+        <w:tc>
+          <w:tcPr>
+            <w:tcW w:w="0" w:type="auto"/>
+            <w:vAlign w:val="center"/>
+            <w:hideMark/>
+          </w:tcPr>
+          <w:p>
+            <w:pPr>
+              <w:rPr>
+                <w:rFonts w:ascii="Times" w:hAnsi="Times"/>
+              </w:rPr>
+            </w:pPr>
+            <w:r>
+              <w:rPr>
+                <w:rFonts w:ascii="Times" w:hAnsi="Times"/>
+              </w:rPr>
+              <w:t>-10.539</w:t>
+            </w:r>
+            <w:r>
+              <w:rPr>
+                <w:rFonts w:ascii="Times" w:hAnsi="Times"/>
+                <w:vertAlign w:val="superscript"/>
+              </w:rPr>
+              <w:t>**</w:t>
+            </w:r>
+          </w:p>
+        </w:tc>
+      </w:tr>
+      <w:tr>
+        <w:trPr>
+          <w:tblCellSpacing w:w="15" w:type="dxa"/>
+        </w:trPr>
+        <w:tc>
+          <w:tcPr>
+            <w:tcW w:w="0" w:type="auto"/>
+            <w:vAlign w:val="center"/>
+            <w:hideMark/>
+          </w:tcPr>
+          <w:p>
+            <w:pPr>
+              <w:rPr>
+                <w:rFonts w:ascii="Times" w:hAnsi="Times"/>
+              </w:rPr>
+            </w:pPr>
+          </w:p>
+        </w:tc>
+        <w:tc>
+          <w:tcPr>
+            <w:tcW w:w="0" w:type="auto"/>
+            <w:vAlign w:val="center"/>
+            <w:hideMark/>
+          </w:tcPr>
+          <w:p>
+            <w:pPr>
+              <w:rPr>
+                <w:rFonts w:ascii="Times" w:hAnsi="Times"/>
+              </w:rPr>
+            </w:pPr>
+            <w:r>
+              <w:rPr>
+                <w:rFonts w:ascii="Times" w:hAnsi="Times"/>
+              </w:rPr>
+              <w:t>(4.389)</w:t>
+            </w:r>
+          </w:p>
+        </w:tc>
+      </w:tr>
+      <w:tr>
+        <w:trPr>
+          <w:tblCellSpacing w:w="15" w:type="dxa"/>
+        </w:trPr>
+        <w:tc>
+          <w:tcPr>
+            <w:tcW w:w="0" w:type="auto"/>
+            <w:vAlign w:val="center"/>
+            <w:hideMark/>
+          </w:tcPr>
+          <w:p>
+            <w:pPr>
+              <w:rPr>
+                <w:rFonts w:ascii="Times" w:hAnsi="Times"/>
+              </w:rPr>
+            </w:pPr>
+          </w:p>
+        </w:tc>
+        <w:tc>
+          <w:tcPr>
+            <w:tcW w:w="0" w:type="auto"/>
+            <w:vAlign w:val="center"/>
+            <w:hideMark/>
+          </w:tcPr>
+          <w:p>
+            <w:pPr>
+              <w:rPr>
+                <w:sz w:val="20"/>
+                <w:szCs w:val="20"/>
+              </w:rPr>
+            </w:pPr>
+          </w:p>
+        </w:tc>
+      </w:tr>
+      <w:tr>
+        <w:trPr>
+          <w:tblCellSpacing w:w="15" w:type="dxa"/>
+        </w:trPr>
+        <w:tc>
+          <w:tcPr>
+            <w:tcW w:w="0" w:type="auto"/>
+            <w:vAlign w:val="center"/>
+            <w:hideMark/>
+          </w:tcPr>
+          <w:p>
+            <w:pPr>
+              <w:rPr>
+                <w:rFonts w:ascii="Times" w:hAnsi="Times"/>
+              </w:rPr>
+            </w:pPr>
+            <w:r>
+              <w:rPr>
+                <w:rFonts w:ascii="Times" w:hAnsi="Times"/>
+              </w:rPr>
+              <w:t>Block 16</w:t>
+            </w:r>
+          </w:p>
+        </w:tc>
+        <w:tc>
+          <w:tcPr>
+            <w:tcW w:w="0" w:type="auto"/>
+            <w:vAlign w:val="center"/>
+            <w:hideMark/>
+          </w:tcPr>
+          <w:p>
+            <w:pPr>
+              <w:rPr>
+                <w:rFonts w:ascii="Times" w:hAnsi="Times"/>
+              </w:rPr>
+            </w:pPr>
+            <w:r>
+              <w:rPr>
+                <w:rFonts w:ascii="Times" w:hAnsi="Times"/>
+              </w:rPr>
+              <w:t>-12.260</w:t>
+            </w:r>
+            <w:r>
+              <w:rPr>
+                <w:rFonts w:ascii="Times" w:hAnsi="Times"/>
+                <w:vertAlign w:val="superscript"/>
+              </w:rPr>
+              <w:t>**</w:t>
+            </w:r>
+          </w:p>
+        </w:tc>
+      </w:tr>
+      <w:tr>
+        <w:trPr>
+          <w:tblCellSpacing w:w="15" w:type="dxa"/>
+        </w:trPr>
+        <w:tc>
+          <w:tcPr>
+            <w:tcW w:w="0" w:type="auto"/>
+            <w:vAlign w:val="center"/>
+            <w:hideMark/>
+          </w:tcPr>
+          <w:p>
+            <w:pPr>
+              <w:rPr>
+                <w:rFonts w:ascii="Times" w:hAnsi="Times"/>
+              </w:rPr>
+            </w:pPr>
+          </w:p>
+        </w:tc>
+        <w:tc>
+          <w:tcPr>
+            <w:tcW w:w="0" w:type="auto"/>
+            <w:vAlign w:val="center"/>
+            <w:hideMark/>
+          </w:tcPr>
+          <w:p>
+            <w:pPr>
+              <w:rPr>
+                <w:rFonts w:ascii="Times" w:hAnsi="Times"/>
+              </w:rPr>
+            </w:pPr>
+            <w:r>
+              <w:rPr>
+                <w:rFonts w:ascii="Times" w:hAnsi="Times"/>
+              </w:rPr>
+              <w:t>(4.680)</w:t>
+            </w:r>
+          </w:p>
+        </w:tc>
+      </w:tr>
+      <w:tr>
+        <w:trPr>
+          <w:tblCellSpacing w:w="15" w:type="dxa"/>
+        </w:trPr>
+        <w:tc>
+          <w:tcPr>
+            <w:tcW w:w="0" w:type="auto"/>
+            <w:vAlign w:val="center"/>
+            <w:hideMark/>
+          </w:tcPr>
+          <w:p>
+            <w:pPr>
+              <w:rPr>
+                <w:rFonts w:ascii="Times" w:hAnsi="Times"/>
+              </w:rPr>
+            </w:pPr>
+          </w:p>
+        </w:tc>
+        <w:tc>
+          <w:tcPr>
+            <w:tcW w:w="0" w:type="auto"/>
+            <w:vAlign w:val="center"/>
+            <w:hideMark/>
+          </w:tcPr>
+          <w:p>
+            <w:pPr>
+              <w:rPr>
+                <w:sz w:val="20"/>
+                <w:szCs w:val="20"/>
+              </w:rPr>
+            </w:pPr>
+          </w:p>
+        </w:tc>
+      </w:tr>
+      <w:tr>
+        <w:trPr>
+          <w:tblCellSpacing w:w="15" w:type="dxa"/>
+        </w:trPr>
+        <w:tc>
+          <w:tcPr>
+            <w:tcW w:w="0" w:type="auto"/>
+            <w:vAlign w:val="center"/>
+            <w:hideMark/>
+          </w:tcPr>
+          <w:p>
+            <w:pPr>
+              <w:rPr>
+                <w:rFonts w:ascii="Times" w:hAnsi="Times"/>
+              </w:rPr>
+            </w:pPr>
+            <w:r>
+              <w:rPr>
+                <w:rFonts w:ascii="Times" w:hAnsi="Times"/>
+              </w:rPr>
+              <w:t>Block 17</w:t>
+            </w:r>
+          </w:p>
+        </w:tc>
+        <w:tc>
+          <w:tcPr>
+            <w:tcW w:w="0" w:type="auto"/>
+            <w:vAlign w:val="center"/>
+            <w:hideMark/>
+          </w:tcPr>
+          <w:p>
+            <w:pPr>
+              <w:rPr>
+                <w:rFonts w:ascii="Times" w:hAnsi="Times"/>
+              </w:rPr>
+            </w:pPr>
+            <w:r>
+              <w:rPr>
+                <w:rFonts w:ascii="Times" w:hAnsi="Times"/>
+              </w:rPr>
+              <w:t>-12.810</w:t>
+            </w:r>
+            <w:r>
+              <w:rPr>
+                <w:rFonts w:ascii="Times" w:hAnsi="Times"/>
+                <w:vertAlign w:val="superscript"/>
+              </w:rPr>
+              <w:t>**</w:t>
+            </w:r>
+          </w:p>
+        </w:tc>
+      </w:tr>
+      <w:tr>
+        <w:trPr>
+          <w:tblCellSpacing w:w="15" w:type="dxa"/>
+        </w:trPr>
+        <w:tc>
+          <w:tcPr>
+            <w:tcW w:w="0" w:type="auto"/>
+            <w:vAlign w:val="center"/>
+            <w:hideMark/>
+          </w:tcPr>
+          <w:p>
+            <w:pPr>
+              <w:rPr>
+                <w:rFonts w:ascii="Times" w:hAnsi="Times"/>
+              </w:rPr>
+            </w:pPr>
+          </w:p>
+        </w:tc>
+        <w:tc>
+          <w:tcPr>
+            <w:tcW w:w="0" w:type="auto"/>
+            <w:vAlign w:val="center"/>
+            <w:hideMark/>
+          </w:tcPr>
+          <w:p>
+            <w:pPr>
+              <w:rPr>
+                <w:rFonts w:ascii="Times" w:hAnsi="Times"/>
+              </w:rPr>
+            </w:pPr>
+            <w:r>
+              <w:rPr>
+                <w:rFonts w:ascii="Times" w:hAnsi="Times"/>
+              </w:rPr>
+              <w:t>(5.035)</w:t>
+            </w:r>
+          </w:p>
+        </w:tc>
+      </w:tr>
+      <w:tr>
+        <w:trPr>
+          <w:tblCellSpacing w:w="15" w:type="dxa"/>
+        </w:trPr>
+        <w:tc>
+          <w:tcPr>
+            <w:tcW w:w="0" w:type="auto"/>
+            <w:vAlign w:val="center"/>
+            <w:hideMark/>
+          </w:tcPr>
+          <w:p>
+            <w:pPr>
+              <w:rPr>
+                <w:rFonts w:ascii="Times" w:hAnsi="Times"/>
+              </w:rPr>
+            </w:pPr>
+          </w:p>
+        </w:tc>
+        <w:tc>
+          <w:tcPr>
+            <w:tcW w:w="0" w:type="auto"/>
+            <w:vAlign w:val="center"/>
+            <w:hideMark/>
+          </w:tcPr>
+          <w:p>
+            <w:pPr>
+              <w:rPr>
+                <w:sz w:val="20"/>
+                <w:szCs w:val="20"/>
+              </w:rPr>
+            </w:pPr>
+          </w:p>
+        </w:tc>
+      </w:tr>
+      <w:tr>
+        <w:trPr>
+          <w:tblCellSpacing w:w="15" w:type="dxa"/>
+        </w:trPr>
+        <w:tc>
+          <w:tcPr>
+            <w:tcW w:w="0" w:type="auto"/>
+            <w:vAlign w:val="center"/>
+            <w:hideMark/>
+          </w:tcPr>
+          <w:p>
+            <w:pPr>
+              <w:rPr>
+                <w:rFonts w:ascii="Times" w:hAnsi="Times"/>
+              </w:rPr>
+            </w:pPr>
+            <w:r>
+              <w:rPr>
+                <w:rFonts w:ascii="Times" w:hAnsi="Times"/>
+              </w:rPr>
+              <w:t>Block 18</w:t>
+            </w:r>
+          </w:p>
+        </w:tc>
+        <w:tc>
+          <w:tcPr>
+            <w:tcW w:w="0" w:type="auto"/>
+            <w:vAlign w:val="center"/>
+            <w:hideMark/>
+          </w:tcPr>
+          <w:p>
+            <w:pPr>
+              <w:rPr>
+                <w:rFonts w:ascii="Times" w:hAnsi="Times"/>
+              </w:rPr>
+            </w:pPr>
+            <w:r>
+              <w:rPr>
+                <w:rFonts w:ascii="Times" w:hAnsi="Times"/>
+              </w:rPr>
+              <w:t>-13.906</w:t>
+            </w:r>
+            <w:r>
+              <w:rPr>
+                <w:rFonts w:ascii="Times" w:hAnsi="Times"/>
+                <w:vertAlign w:val="superscript"/>
+              </w:rPr>
+              <w:t>**</w:t>
+            </w:r>
+          </w:p>
+        </w:tc>
+      </w:tr>
+      <w:tr>
+        <w:trPr>
+          <w:tblCellSpacing w:w="15" w:type="dxa"/>
+        </w:trPr>
+        <w:tc>
+          <w:tcPr>
+            <w:tcW w:w="0" w:type="auto"/>
+            <w:vAlign w:val="center"/>
+            <w:hideMark/>
+          </w:tcPr>
+          <w:p>
+            <w:pPr>
+              <w:rPr>
+                <w:rFonts w:ascii="Times" w:hAnsi="Times"/>
+              </w:rPr>
+            </w:pPr>
+          </w:p>
+        </w:tc>
+        <w:tc>
+          <w:tcPr>
+            <w:tcW w:w="0" w:type="auto"/>
+            <w:vAlign w:val="center"/>
+            <w:hideMark/>
+          </w:tcPr>
+          <w:p>
+            <w:pPr>
+              <w:rPr>
+                <w:rFonts w:ascii="Times" w:hAnsi="Times"/>
+              </w:rPr>
+            </w:pPr>
+            <w:r>
+              <w:rPr>
+                <w:rFonts w:ascii="Times" w:hAnsi="Times"/>
+              </w:rPr>
+              <w:t>(5.434)</w:t>
+            </w:r>
+          </w:p>
+        </w:tc>
+      </w:tr>
+      <w:tr>
+        <w:trPr>
+          <w:tblCellSpacing w:w="15" w:type="dxa"/>
+        </w:trPr>
+        <w:tc>
+          <w:tcPr>
+            <w:tcW w:w="0" w:type="auto"/>
+            <w:vAlign w:val="center"/>
+            <w:hideMark/>
+          </w:tcPr>
+          <w:p>
+            <w:pPr>
+              <w:rPr>
+                <w:rFonts w:ascii="Times" w:hAnsi="Times"/>
+              </w:rPr>
+            </w:pPr>
+          </w:p>
+        </w:tc>
+        <w:tc>
+          <w:tcPr>
+            <w:tcW w:w="0" w:type="auto"/>
+            <w:vAlign w:val="center"/>
+            <w:hideMark/>
+          </w:tcPr>
+          <w:p>
+            <w:pPr>
+              <w:rPr>
+                <w:sz w:val="20"/>
+                <w:szCs w:val="20"/>
+              </w:rPr>
+            </w:pPr>
+          </w:p>
+        </w:tc>
+      </w:tr>
+      <w:tr>
+        <w:trPr>
+          <w:tblCellSpacing w:w="15" w:type="dxa"/>
+        </w:trPr>
+        <w:tc>
+          <w:tcPr>
+            <w:tcW w:w="0" w:type="auto"/>
+            <w:vAlign w:val="center"/>
+            <w:hideMark/>
+          </w:tcPr>
+          <w:p>
+            <w:pPr>
+              <w:rPr>
+                <w:rFonts w:ascii="Times" w:hAnsi="Times"/>
+              </w:rPr>
+            </w:pPr>
+            <w:r>
+              <w:rPr>
+                <w:rFonts w:ascii="Times" w:hAnsi="Times"/>
+              </w:rPr>
+              <w:t>Block 19</w:t>
+            </w:r>
+          </w:p>
+        </w:tc>
+        <w:tc>
+          <w:tcPr>
+            <w:tcW w:w="0" w:type="auto"/>
+            <w:vAlign w:val="center"/>
+            <w:hideMark/>
+          </w:tcPr>
+          <w:p>
+            <w:pPr>
+              <w:rPr>
+                <w:rFonts w:ascii="Times" w:hAnsi="Times"/>
+              </w:rPr>
+            </w:pPr>
+            <w:r>
+              <w:rPr>
+                <w:rFonts w:ascii="Times" w:hAnsi="Times"/>
+              </w:rPr>
+              <w:t>-14.474</w:t>
+            </w:r>
+            <w:r>
+              <w:rPr>
+                <w:rFonts w:ascii="Times" w:hAnsi="Times"/>
+                <w:vertAlign w:val="superscript"/>
+              </w:rPr>
+              <w:t>**</w:t>
+            </w:r>
+          </w:p>
+        </w:tc>
+      </w:tr>
+      <w:tr>
+        <w:trPr>
+          <w:tblCellSpacing w:w="15" w:type="dxa"/>
+        </w:trPr>
+        <w:tc>
+          <w:tcPr>
+            <w:tcW w:w="0" w:type="auto"/>
+            <w:vAlign w:val="center"/>
+            <w:hideMark/>
+          </w:tcPr>
+          <w:p>
+            <w:pPr>
+              <w:rPr>
+                <w:rFonts w:ascii="Times" w:hAnsi="Times"/>
+              </w:rPr>
+            </w:pPr>
+          </w:p>
+        </w:tc>
+        <w:tc>
+          <w:tcPr>
+            <w:tcW w:w="0" w:type="auto"/>
+            <w:vAlign w:val="center"/>
+            <w:hideMark/>
+          </w:tcPr>
+          <w:p>
+            <w:pPr>
+              <w:rPr>
+                <w:rFonts w:ascii="Times" w:hAnsi="Times"/>
+              </w:rPr>
+            </w:pPr>
+            <w:r>
+              <w:rPr>
+                <w:rFonts w:ascii="Times" w:hAnsi="Times"/>
+              </w:rPr>
+              <w:t>(5.852)</w:t>
+            </w:r>
+          </w:p>
+        </w:tc>
+      </w:tr>
+      <w:tr>
+        <w:trPr>
+          <w:tblCellSpacing w:w="15" w:type="dxa"/>
+        </w:trPr>
+        <w:tc>
+          <w:tcPr>
+            <w:tcW w:w="0" w:type="auto"/>
+            <w:vAlign w:val="center"/>
+            <w:hideMark/>
+          </w:tcPr>
+          <w:p>
+            <w:pPr>
+              <w:rPr>
+                <w:rFonts w:ascii="Times" w:hAnsi="Times"/>
+              </w:rPr>
+            </w:pPr>
+          </w:p>
+        </w:tc>
+        <w:tc>
+          <w:tcPr>
+            <w:tcW w:w="0" w:type="auto"/>
+            <w:vAlign w:val="center"/>
+            <w:hideMark/>
+          </w:tcPr>
+          <w:p>
+            <w:pPr>
+              <w:rPr>
+                <w:sz w:val="20"/>
+                <w:szCs w:val="20"/>
+              </w:rPr>
+            </w:pPr>
+          </w:p>
+        </w:tc>
+      </w:tr>
+      <w:tr>
+        <w:trPr>
+          <w:tblCellSpacing w:w="15" w:type="dxa"/>
+        </w:trPr>
+        <w:tc>
+          <w:tcPr>
+            <w:tcW w:w="0" w:type="auto"/>
+            <w:vAlign w:val="center"/>
+            <w:hideMark/>
+          </w:tcPr>
+          <w:p>
+            <w:pPr>
+              <w:rPr>
+                <w:rFonts w:ascii="Times" w:hAnsi="Times"/>
+              </w:rPr>
+            </w:pPr>
+            <w:r>
+              <w:rPr>
+                <w:rFonts w:ascii="Times" w:hAnsi="Times"/>
+              </w:rPr>
+              <w:t>Block 20</w:t>
+            </w:r>
+          </w:p>
+        </w:tc>
+        <w:tc>
+          <w:tcPr>
+            <w:tcW w:w="0" w:type="auto"/>
+            <w:vAlign w:val="center"/>
+            <w:hideMark/>
+          </w:tcPr>
+          <w:p>
+            <w:pPr>
+              <w:rPr>
+                <w:rFonts w:ascii="Times" w:hAnsi="Times"/>
+              </w:rPr>
+            </w:pPr>
+            <w:r>
+              <w:rPr>
+                <w:rFonts w:ascii="Times" w:hAnsi="Times"/>
+              </w:rPr>
+              <w:t>-15.326</w:t>
+            </w:r>
+            <w:r>
+              <w:rPr>
+                <w:rFonts w:ascii="Times" w:hAnsi="Times"/>
+                <w:vertAlign w:val="superscript"/>
+              </w:rPr>
+              <w:t>**</w:t>
+            </w:r>
+          </w:p>
+        </w:tc>
+      </w:tr>
+      <w:tr>
+        <w:trPr>
+          <w:tblCellSpacing w:w="15" w:type="dxa"/>
+        </w:trPr>
+        <w:tc>
+          <w:tcPr>
+            <w:tcW w:w="0" w:type="auto"/>
+            <w:vAlign w:val="center"/>
+            <w:hideMark/>
+          </w:tcPr>
+          <w:p>
+            <w:pPr>
+              <w:rPr>
+                <w:rFonts w:ascii="Times" w:hAnsi="Times"/>
+              </w:rPr>
+            </w:pPr>
+          </w:p>
+        </w:tc>
+        <w:tc>
+          <w:tcPr>
+            <w:tcW w:w="0" w:type="auto"/>
+            <w:vAlign w:val="center"/>
+            <w:hideMark/>
+          </w:tcPr>
+          <w:p>
+            <w:pPr>
+              <w:rPr>
+                <w:rFonts w:ascii="Times" w:hAnsi="Times"/>
+              </w:rPr>
+            </w:pPr>
+            <w:r>
+              <w:rPr>
+                <w:rFonts w:ascii="Times" w:hAnsi="Times"/>
+              </w:rPr>
+              <w:t>(6.206)</w:t>
+            </w:r>
+          </w:p>
+        </w:tc>
+      </w:tr>
+      <w:tr>
+        <w:trPr>
+          <w:tblCellSpacing w:w="15" w:type="dxa"/>
+        </w:trPr>
+        <w:tc>
+          <w:tcPr>
+            <w:tcW w:w="0" w:type="auto"/>
+            <w:vAlign w:val="center"/>
+            <w:hideMark/>
+          </w:tcPr>
+          <w:p>
+            <w:pPr>
+              <w:rPr>
+                <w:rFonts w:ascii="Times" w:hAnsi="Times"/>
+              </w:rPr>
+            </w:pPr>
+          </w:p>
+        </w:tc>
+        <w:tc>
+          <w:tcPr>
+            <w:tcW w:w="0" w:type="auto"/>
+            <w:vAlign w:val="center"/>
+            <w:hideMark/>
+          </w:tcPr>
+          <w:p>
+            <w:pPr>
+              <w:rPr>
+                <w:sz w:val="20"/>
+                <w:szCs w:val="20"/>
+              </w:rPr>
+            </w:pPr>
+          </w:p>
+        </w:tc>
+      </w:tr>
+      <w:tr>
+        <w:trPr>
+          <w:tblCellSpacing w:w="15" w:type="dxa"/>
+        </w:trPr>
+        <w:tc>
+          <w:tcPr>
+            <w:tcW w:w="0" w:type="auto"/>
+            <w:vAlign w:val="center"/>
+            <w:hideMark/>
+          </w:tcPr>
+          <w:p>
+            <w:pPr>
+              <w:rPr>
+                <w:rFonts w:ascii="Times" w:hAnsi="Times"/>
+              </w:rPr>
+            </w:pPr>
+            <w:r>
+              <w:rPr>
+                <w:rFonts w:ascii="Times" w:hAnsi="Times"/>
+              </w:rPr>
+              <w:t>Block 21</w:t>
+            </w:r>
+          </w:p>
+        </w:tc>
+        <w:tc>
+          <w:tcPr>
+            <w:tcW w:w="0" w:type="auto"/>
+            <w:vAlign w:val="center"/>
+            <w:hideMark/>
+          </w:tcPr>
+          <w:p>
+            <w:pPr>
+              <w:rPr>
+                <w:rFonts w:ascii="Times" w:hAnsi="Times"/>
+              </w:rPr>
+            </w:pPr>
+            <w:r>
+              <w:rPr>
+                <w:rFonts w:ascii="Times" w:hAnsi="Times"/>
+              </w:rPr>
+              <w:t>-16.058</w:t>
+            </w:r>
+            <w:r>
+              <w:rPr>
+                <w:rFonts w:ascii="Times" w:hAnsi="Times"/>
+                <w:vertAlign w:val="superscript"/>
+              </w:rPr>
+              <w:t>**</w:t>
+            </w:r>
+          </w:p>
+        </w:tc>
+      </w:tr>
+      <w:tr>
+        <w:trPr>
+          <w:tblCellSpacing w:w="15" w:type="dxa"/>
+        </w:trPr>
+        <w:tc>
+          <w:tcPr>
+            <w:tcW w:w="0" w:type="auto"/>
+            <w:vAlign w:val="center"/>
+            <w:hideMark/>
+          </w:tcPr>
+          <w:p>
+            <w:pPr>
+              <w:rPr>
+                <w:rFonts w:ascii="Times" w:hAnsi="Times"/>
+              </w:rPr>
+            </w:pPr>
+          </w:p>
+        </w:tc>
+        <w:tc>
+          <w:tcPr>
+            <w:tcW w:w="0" w:type="auto"/>
+            <w:vAlign w:val="center"/>
+            <w:hideMark/>
+          </w:tcPr>
+          <w:p>
+            <w:pPr>
+              <w:rPr>
+                <w:rFonts w:ascii="Times" w:hAnsi="Times"/>
+              </w:rPr>
+            </w:pPr>
+            <w:r>
+              <w:rPr>
+                <w:rFonts w:ascii="Times" w:hAnsi="Times"/>
+              </w:rPr>
+              <w:t>(6.415)</w:t>
+            </w:r>
+          </w:p>
+        </w:tc>
+      </w:tr>
+      <w:tr>
+        <w:trPr>
+          <w:tblCellSpacing w:w="15" w:type="dxa"/>
+        </w:trPr>
+        <w:tc>
+          <w:tcPr>
+            <w:tcW w:w="0" w:type="auto"/>
+            <w:vAlign w:val="center"/>
+            <w:hideMark/>
+          </w:tcPr>
+          <w:p>
+            <w:pPr>
+              <w:rPr>
+                <w:rFonts w:ascii="Times" w:hAnsi="Times"/>
+              </w:rPr>
+            </w:pPr>
+          </w:p>
+        </w:tc>
+        <w:tc>
+          <w:tcPr>
+            <w:tcW w:w="0" w:type="auto"/>
+            <w:vAlign w:val="center"/>
+            <w:hideMark/>
+          </w:tcPr>
+          <w:p>
+            <w:pPr>
+              <w:rPr>
+                <w:sz w:val="20"/>
+                <w:szCs w:val="20"/>
+              </w:rPr>
+            </w:pPr>
+          </w:p>
+        </w:tc>
+      </w:tr>
+      <w:tr>
+        <w:trPr>
+          <w:tblCellSpacing w:w="15" w:type="dxa"/>
+        </w:trPr>
+        <w:tc>
+          <w:tcPr>
+            <w:tcW w:w="0" w:type="auto"/>
+            <w:vAlign w:val="center"/>
+            <w:hideMark/>
+          </w:tcPr>
+          <w:p>
+            <w:pPr>
+              <w:rPr>
+                <w:rFonts w:ascii="Times" w:hAnsi="Times"/>
+              </w:rPr>
+            </w:pPr>
+            <w:r>
+              <w:rPr>
+                <w:rFonts w:ascii="Times" w:hAnsi="Times"/>
+              </w:rPr>
+              <w:t>Block 22</w:t>
+            </w:r>
+          </w:p>
+        </w:tc>
+        <w:tc>
+          <w:tcPr>
+            <w:tcW w:w="0" w:type="auto"/>
+            <w:vAlign w:val="center"/>
+            <w:hideMark/>
+          </w:tcPr>
+          <w:p>
+            <w:pPr>
+              <w:rPr>
+                <w:rFonts w:ascii="Times" w:hAnsi="Times"/>
+              </w:rPr>
+            </w:pPr>
+            <w:r>
+              <w:rPr>
+                <w:rFonts w:ascii="Times" w:hAnsi="Times"/>
+              </w:rPr>
+              <w:t>-17.142</w:t>
+            </w:r>
+            <w:r>
+              <w:rPr>
+                <w:rFonts w:ascii="Times" w:hAnsi="Times"/>
+                <w:vertAlign w:val="superscript"/>
+              </w:rPr>
+              <w:t>**</w:t>
+            </w:r>
+          </w:p>
+        </w:tc>
+      </w:tr>
+      <w:tr>
+        <w:trPr>
+          <w:tblCellSpacing w:w="15" w:type="dxa"/>
+        </w:trPr>
+        <w:tc>
+          <w:tcPr>
+            <w:tcW w:w="0" w:type="auto"/>
+            <w:vAlign w:val="center"/>
+            <w:hideMark/>
+          </w:tcPr>
+          <w:p>
+            <w:pPr>
+              <w:rPr>
+                <w:rFonts w:ascii="Times" w:hAnsi="Times"/>
+              </w:rPr>
+            </w:pPr>
+          </w:p>
+        </w:tc>
+        <w:tc>
+          <w:tcPr>
+            <w:tcW w:w="0" w:type="auto"/>
+            <w:vAlign w:val="center"/>
+            <w:hideMark/>
+          </w:tcPr>
+          <w:p>
+            <w:pPr>
+              <w:rPr>
+                <w:rFonts w:ascii="Times" w:hAnsi="Times"/>
+              </w:rPr>
+            </w:pPr>
+            <w:r>
+              <w:rPr>
+                <w:rFonts w:ascii="Times" w:hAnsi="Times"/>
+              </w:rPr>
+              <w:t>(6.776)</w:t>
+            </w:r>
+          </w:p>
+        </w:tc>
+      </w:tr>
+      <w:tr>
+        <w:trPr>
+          <w:tblCellSpacing w:w="15" w:type="dxa"/>
+        </w:trPr>
+        <w:tc>
+          <w:tcPr>
+            <w:tcW w:w="0" w:type="auto"/>
+            <w:vAlign w:val="center"/>
+            <w:hideMark/>
+          </w:tcPr>
+          <w:p>
+            <w:pPr>
+              <w:rPr>
+                <w:rFonts w:ascii="Times" w:hAnsi="Times"/>
+              </w:rPr>
+            </w:pPr>
+          </w:p>
+        </w:tc>
+        <w:tc>
+          <w:tcPr>
+            <w:tcW w:w="0" w:type="auto"/>
+            <w:vAlign w:val="center"/>
+            <w:hideMark/>
+          </w:tcPr>
+          <w:p>
+            <w:pPr>
+              <w:rPr>
+                <w:sz w:val="20"/>
+                <w:szCs w:val="20"/>
+              </w:rPr>
+            </w:pPr>
+          </w:p>
+        </w:tc>
+      </w:tr>
+      <w:tr>
+        <w:trPr>
+          <w:tblCellSpacing w:w="15" w:type="dxa"/>
+        </w:trPr>
+        <w:tc>
+          <w:tcPr>
+            <w:tcW w:w="0" w:type="auto"/>
+            <w:vAlign w:val="center"/>
+            <w:hideMark/>
+          </w:tcPr>
+          <w:p>
+            <w:pPr>
+              <w:rPr>
+                <w:rFonts w:ascii="Times" w:hAnsi="Times"/>
+              </w:rPr>
+            </w:pPr>
+            <w:r>
+              <w:rPr>
+                <w:rFonts w:ascii="Times" w:hAnsi="Times"/>
+              </w:rPr>
+              <w:t>Block 23</w:t>
+            </w:r>
+          </w:p>
+        </w:tc>
+        <w:tc>
+          <w:tcPr>
+            <w:tcW w:w="0" w:type="auto"/>
+            <w:vAlign w:val="center"/>
+            <w:hideMark/>
+          </w:tcPr>
+          <w:p>
+            <w:pPr>
+              <w:rPr>
+                <w:rFonts w:ascii="Times" w:hAnsi="Times"/>
+              </w:rPr>
+            </w:pPr>
+            <w:r>
+              <w:rPr>
+                <w:rFonts w:ascii="Times" w:hAnsi="Times"/>
+              </w:rPr>
+              <w:t>-16.853</w:t>
+            </w:r>
+            <w:r>
+              <w:rPr>
+                <w:rFonts w:ascii="Times" w:hAnsi="Times"/>
+                <w:vertAlign w:val="superscript"/>
+              </w:rPr>
+              <w:t>**</w:t>
+            </w:r>
+          </w:p>
+        </w:tc>
+      </w:tr>
+      <w:tr>
+        <w:trPr>
+          <w:tblCellSpacing w:w="15" w:type="dxa"/>
+        </w:trPr>
+        <w:tc>
+          <w:tcPr>
+            <w:tcW w:w="0" w:type="auto"/>
+            <w:vAlign w:val="center"/>
+            <w:hideMark/>
+          </w:tcPr>
+          <w:p>
+            <w:pPr>
+              <w:rPr>
+                <w:rFonts w:ascii="Times" w:hAnsi="Times"/>
+              </w:rPr>
+            </w:pPr>
+          </w:p>
+        </w:tc>
+        <w:tc>
+          <w:tcPr>
+            <w:tcW w:w="0" w:type="auto"/>
+            <w:vAlign w:val="center"/>
+            <w:hideMark/>
+          </w:tcPr>
+          <w:p>
+            <w:pPr>
+              <w:rPr>
+                <w:rFonts w:ascii="Times" w:hAnsi="Times"/>
+              </w:rPr>
+            </w:pPr>
+            <w:r>
+              <w:rPr>
+                <w:rFonts w:ascii="Times" w:hAnsi="Times"/>
+              </w:rPr>
+              <w:t>(6.971)</w:t>
+            </w:r>
+          </w:p>
+        </w:tc>
+      </w:tr>
+      <w:tr>
+        <w:trPr>
+          <w:tblCellSpacing w:w="15" w:type="dxa"/>
+        </w:trPr>
+        <w:tc>
+          <w:tcPr>
+            <w:tcW w:w="0" w:type="auto"/>
+            <w:vAlign w:val="center"/>
+            <w:hideMark/>
+          </w:tcPr>
+          <w:p>
+            <w:pPr>
+              <w:rPr>
+                <w:rFonts w:ascii="Times" w:hAnsi="Times"/>
+              </w:rPr>
+            </w:pPr>
+          </w:p>
+        </w:tc>
+        <w:tc>
+          <w:tcPr>
+            <w:tcW w:w="0" w:type="auto"/>
+            <w:vAlign w:val="center"/>
+            <w:hideMark/>
+          </w:tcPr>
+          <w:p>
+            <w:pPr>
+              <w:rPr>
+                <w:sz w:val="20"/>
+                <w:szCs w:val="20"/>
+              </w:rPr>
+            </w:pPr>
+          </w:p>
+        </w:tc>
+      </w:tr>
+      <w:tr>
+        <w:trPr>
+          <w:tblCellSpacing w:w="15" w:type="dxa"/>
+        </w:trPr>
+        <w:tc>
+          <w:tcPr>
+            <w:tcW w:w="0" w:type="auto"/>
+            <w:vAlign w:val="center"/>
+            <w:hideMark/>
+          </w:tcPr>
+          <w:p>
+            <w:pPr>
+              <w:rPr>
+                <w:rFonts w:ascii="Times" w:hAnsi="Times"/>
+              </w:rPr>
+            </w:pPr>
+            <w:r>
+              <w:rPr>
+                <w:rFonts w:ascii="Times" w:hAnsi="Times"/>
+              </w:rPr>
+              <w:t>Block 24</w:t>
+            </w:r>
+          </w:p>
+        </w:tc>
+        <w:tc>
+          <w:tcPr>
+            <w:tcW w:w="0" w:type="auto"/>
+            <w:vAlign w:val="center"/>
+            <w:hideMark/>
+          </w:tcPr>
+          <w:p>
+            <w:pPr>
+              <w:rPr>
+                <w:rFonts w:ascii="Times" w:hAnsi="Times"/>
+              </w:rPr>
+            </w:pPr>
+            <w:r>
+              <w:rPr>
+                <w:rFonts w:ascii="Times" w:hAnsi="Times"/>
+              </w:rPr>
+              <w:t>-16.775</w:t>
+            </w:r>
+            <w:r>
+              <w:rPr>
+                <w:rFonts w:ascii="Times" w:hAnsi="Times"/>
+                <w:vertAlign w:val="superscript"/>
+              </w:rPr>
+              <w:t>**</w:t>
+            </w:r>
+          </w:p>
+        </w:tc>
+      </w:tr>
+      <w:tr>
+        <w:trPr>
+          <w:tblCellSpacing w:w="15" w:type="dxa"/>
+        </w:trPr>
+        <w:tc>
+          <w:tcPr>
+            <w:tcW w:w="0" w:type="auto"/>
+            <w:vAlign w:val="center"/>
+            <w:hideMark/>
+          </w:tcPr>
+          <w:p>
+            <w:pPr>
+              <w:rPr>
+                <w:rFonts w:ascii="Times" w:hAnsi="Times"/>
+              </w:rPr>
+            </w:pPr>
+          </w:p>
+        </w:tc>
+        <w:tc>
+          <w:tcPr>
+            <w:tcW w:w="0" w:type="auto"/>
+            <w:vAlign w:val="center"/>
+            <w:hideMark/>
+          </w:tcPr>
+          <w:p>
+            <w:pPr>
+              <w:rPr>
+                <w:rFonts w:ascii="Times" w:hAnsi="Times"/>
+              </w:rPr>
+            </w:pPr>
+            <w:r>
+              <w:rPr>
+                <w:rFonts w:ascii="Times" w:hAnsi="Times"/>
+              </w:rPr>
+              <w:t>(7.156)</w:t>
+            </w:r>
+          </w:p>
+        </w:tc>
+      </w:tr>
+      <w:tr>
+        <w:trPr>
+          <w:tblCellSpacing w:w="15" w:type="dxa"/>
+        </w:trPr>
+        <w:tc>
+          <w:tcPr>
+            <w:tcW w:w="0" w:type="auto"/>
+            <w:vAlign w:val="center"/>
+            <w:hideMark/>
+          </w:tcPr>
+          <w:p>
+            <w:pPr>
+              <w:rPr>
+                <w:rFonts w:ascii="Times" w:hAnsi="Times"/>
+              </w:rPr>
+            </w:pPr>
+          </w:p>
+        </w:tc>
+        <w:tc>
+          <w:tcPr>
+            <w:tcW w:w="0" w:type="auto"/>
+            <w:vAlign w:val="center"/>
+            <w:hideMark/>
+          </w:tcPr>
+          <w:p>
+            <w:pPr>
+              <w:rPr>
+                <w:sz w:val="20"/>
+                <w:szCs w:val="20"/>
+              </w:rPr>
+            </w:pPr>
+          </w:p>
+        </w:tc>
+      </w:tr>
+      <w:tr>
+        <w:trPr>
+          <w:tblCellSpacing w:w="15" w:type="dxa"/>
+        </w:trPr>
+        <w:tc>
+          <w:tcPr>
+            <w:tcW w:w="0" w:type="auto"/>
+            <w:vAlign w:val="center"/>
+            <w:hideMark/>
+          </w:tcPr>
+          <w:p>
+            <w:pPr>
+              <w:rPr>
+                <w:rFonts w:ascii="Times" w:hAnsi="Times"/>
+              </w:rPr>
+            </w:pPr>
+            <w:r>
+              <w:rPr>
+                <w:rFonts w:ascii="Times" w:hAnsi="Times"/>
+              </w:rPr>
+              <w:t>Block 25</w:t>
+            </w:r>
+          </w:p>
+        </w:tc>
+        <w:tc>
+          <w:tcPr>
+            <w:tcW w:w="0" w:type="auto"/>
+            <w:vAlign w:val="center"/>
+            <w:hideMark/>
+          </w:tcPr>
+          <w:p>
+            <w:pPr>
+              <w:rPr>
+                <w:rFonts w:ascii="Times" w:hAnsi="Times"/>
+              </w:rPr>
+            </w:pPr>
+            <w:r>
+              <w:rPr>
+                <w:rFonts w:ascii="Times" w:hAnsi="Times"/>
+              </w:rPr>
+              <w:t>-15.574</w:t>
+            </w:r>
+            <w:r>
+              <w:rPr>
+                <w:rFonts w:ascii="Times" w:hAnsi="Times"/>
+                <w:vertAlign w:val="superscript"/>
+              </w:rPr>
+              <w:t>**</w:t>
+            </w:r>
+          </w:p>
+        </w:tc>
+      </w:tr>
+      <w:tr>
+        <w:trPr>
+          <w:tblCellSpacing w:w="15" w:type="dxa"/>
+        </w:trPr>
+        <w:tc>
+          <w:tcPr>
+            <w:tcW w:w="0" w:type="auto"/>
+            <w:vAlign w:val="center"/>
+            <w:hideMark/>
+          </w:tcPr>
+          <w:p>
+            <w:pPr>
+              <w:rPr>
+                <w:rFonts w:ascii="Times" w:hAnsi="Times"/>
+              </w:rPr>
+            </w:pPr>
+          </w:p>
+        </w:tc>
+        <w:tc>
+          <w:tcPr>
+            <w:tcW w:w="0" w:type="auto"/>
+            <w:vAlign w:val="center"/>
+            <w:hideMark/>
+          </w:tcPr>
+          <w:p>
+            <w:pPr>
+              <w:rPr>
+                <w:rFonts w:ascii="Times" w:hAnsi="Times"/>
+              </w:rPr>
+            </w:pPr>
+            <w:r>
+              <w:rPr>
+                <w:rFonts w:ascii="Times" w:hAnsi="Times"/>
+              </w:rPr>
+              <w:t>(7.316)</w:t>
+            </w:r>
+          </w:p>
+        </w:tc>
+      </w:tr>
+      <w:tr>
+        <w:trPr>
+          <w:tblCellSpacing w:w="15" w:type="dxa"/>
+        </w:trPr>
+        <w:tc>
+          <w:tcPr>
+            <w:tcW w:w="0" w:type="auto"/>
+            <w:vAlign w:val="center"/>
+            <w:hideMark/>
+          </w:tcPr>
+          <w:p>
+            <w:pPr>
+              <w:rPr>
+                <w:rFonts w:ascii="Times" w:hAnsi="Times"/>
+              </w:rPr>
+            </w:pPr>
+          </w:p>
+        </w:tc>
+        <w:tc>
+          <w:tcPr>
+            <w:tcW w:w="0" w:type="auto"/>
+            <w:vAlign w:val="center"/>
+            <w:hideMark/>
+          </w:tcPr>
+          <w:p>
+            <w:pPr>
+              <w:rPr>
+                <w:sz w:val="20"/>
+                <w:szCs w:val="20"/>
+              </w:rPr>
+            </w:pPr>
+          </w:p>
+        </w:tc>
+      </w:tr>
+      <w:tr>
+        <w:trPr>
+          <w:tblCellSpacing w:w="15" w:type="dxa"/>
+        </w:trPr>
+        <w:tc>
+          <w:tcPr>
+            <w:tcW w:w="0" w:type="auto"/>
+            <w:vAlign w:val="center"/>
+            <w:hideMark/>
+          </w:tcPr>
+          <w:p>
+            <w:pPr>
+              <w:rPr>
+                <w:rFonts w:ascii="Times" w:hAnsi="Times"/>
+              </w:rPr>
+            </w:pPr>
+            <w:r>
+              <w:rPr>
+                <w:rFonts w:ascii="Times" w:hAnsi="Times"/>
+              </w:rPr>
+              <w:t>Constant</w:t>
+            </w:r>
+          </w:p>
+        </w:tc>
+        <w:tc>
+          <w:tcPr>
+            <w:tcW w:w="0" w:type="auto"/>
+            <w:vAlign w:val="center"/>
+            <w:hideMark/>
+          </w:tcPr>
+          <w:p>
+            <w:pPr>
+              <w:rPr>
+                <w:rFonts w:ascii="Times" w:hAnsi="Times"/>
+              </w:rPr>
+            </w:pPr>
+            <w:r>
+              <w:rPr>
+                <w:rFonts w:ascii="Times" w:hAnsi="Times"/>
+              </w:rPr>
+              <w:t>-27.387</w:t>
+            </w:r>
+            <w:r>
+              <w:rPr>
+                <w:rFonts w:ascii="Times" w:hAnsi="Times"/>
+                <w:vertAlign w:val="superscript"/>
+              </w:rPr>
+              <w:t>***</w:t>
+            </w:r>
+          </w:p>
+        </w:tc>
+      </w:tr>
+      <w:tr>
+        <w:trPr>
+          <w:tblCellSpacing w:w="15" w:type="dxa"/>
+        </w:trPr>
+        <w:tc>
+          <w:tcPr>
+            <w:tcW w:w="0" w:type="auto"/>
+            <w:vAlign w:val="center"/>
+            <w:hideMark/>
+          </w:tcPr>
+          <w:p>
+            <w:pPr>
+              <w:rPr>
+                <w:rFonts w:ascii="Times" w:hAnsi="Times"/>
+              </w:rPr>
+            </w:pPr>
+          </w:p>
+        </w:tc>
+        <w:tc>
+          <w:tcPr>
+            <w:tcW w:w="0" w:type="auto"/>
+            <w:vAlign w:val="center"/>
+            <w:hideMark/>
+          </w:tcPr>
+          <w:p>
+            <w:pPr>
+              <w:rPr>
+                <w:rFonts w:ascii="Times" w:hAnsi="Times"/>
+              </w:rPr>
+            </w:pPr>
+            <w:r>
+              <w:rPr>
+                <w:rFonts w:ascii="Times" w:hAnsi="Times"/>
+              </w:rPr>
+              <w:t>(8.706)</w:t>
+            </w:r>
+          </w:p>
+        </w:tc>
+      </w:tr>
+      <w:tr>
+        <w:trPr>
+          <w:tblCellSpacing w:w="15" w:type="dxa"/>
+        </w:trPr>
+        <w:tc>
+          <w:tcPr>
+            <w:tcW w:w="0" w:type="auto"/>
+            <w:vAlign w:val="center"/>
+            <w:hideMark/>
+          </w:tcPr>
+          <w:p>
+            <w:pPr>
+              <w:rPr>
+                <w:rFonts w:ascii="Times" w:hAnsi="Times"/>
+              </w:rPr>
+            </w:pPr>
+          </w:p>
+        </w:tc>
+        <w:tc>
+          <w:tcPr>
+            <w:tcW w:w="0" w:type="auto"/>
+            <w:vAlign w:val="center"/>
+            <w:hideMark/>
+          </w:tcPr>
+          <w:p>
+            <w:pPr>
+              <w:rPr>
+                <w:sz w:val="20"/>
+                <w:szCs w:val="20"/>
+              </w:rPr>
+            </w:pPr>
+          </w:p>
+        </w:tc>
+      </w:tr>
+      <w:tr>
+        <w:trPr>
+          <w:tblCellSpacing w:w="15" w:type="dxa"/>
+        </w:trPr>
+        <w:tc>
+          <w:tcPr>
+            <w:tcW w:w="0" w:type="auto"/>
+            <w:vAlign w:val="center"/>
+            <w:hideMark/>
+          </w:tcPr>
+          <w:p>
+            <w:pPr>
+              <w:rPr>
+                <w:sz w:val="20"/>
+                <w:szCs w:val="20"/>
+              </w:rPr>
+            </w:pPr>
+          </w:p>
+        </w:tc>
+        <w:tc>
+          <w:tcPr>
+            <w:tcW w:w="0" w:type="auto"/>
+            <w:vAlign w:val="center"/>
+            <w:hideMark/>
+          </w:tcPr>
+          <w:p>
+            <w:pPr>
+              <w:rPr>
+                <w:sz w:val="20"/>
+                <w:szCs w:val="20"/>
+              </w:rPr>
+            </w:pPr>
+          </w:p>
+        </w:tc>
+      </w:tr>
+      <w:tr>
+        <w:trPr>
+          <w:tblCellSpacing w:w="15" w:type="dxa"/>
+        </w:trPr>
+        <w:tc>
+          <w:tcPr>
+            <w:tcW w:w="0" w:type="auto"/>
+            <w:vAlign w:val="center"/>
+            <w:hideMark/>
+          </w:tcPr>
+          <w:p>
+            <w:pPr>
+              <w:rPr>
+                <w:rFonts w:ascii="Times" w:hAnsi="Times"/>
+              </w:rPr>
+            </w:pPr>
+            <w:r>
+              <w:rPr>
+                <w:rFonts w:ascii="Times" w:hAnsi="Times"/>
+              </w:rPr>
+              <w:t>Observations</w:t>
+            </w:r>
+          </w:p>
+        </w:tc>
+        <w:tc>
+          <w:tcPr>
+            <w:tcW w:w="0" w:type="auto"/>
+            <w:vAlign w:val="center"/>
+            <w:hideMark/>
+          </w:tcPr>
+          <w:p>
+            <w:pPr>
+              <w:rPr>
+                <w:rFonts w:ascii="Times" w:hAnsi="Times"/>
+              </w:rPr>
+            </w:pPr>
+            <w:r>
+              <w:rPr>
+                <w:rFonts w:ascii="Times" w:hAnsi="Times"/>
+              </w:rPr>
+              <w:t>100</w:t>
+            </w:r>
+          </w:p>
+        </w:tc>
+      </w:tr>
+      <w:tr>
+        <w:trPr>
+          <w:tblCellSpacing w:w="15" w:type="dxa"/>
+        </w:trPr>
+        <w:tc>
+          <w:tcPr>
+            <w:tcW w:w="0" w:type="auto"/>
+            <w:vAlign w:val="center"/>
+            <w:hideMark/>
+          </w:tcPr>
+          <w:p>
+            <w:pPr>
+              <w:rPr>
+                <w:rFonts w:ascii="Times" w:hAnsi="Times"/>
+              </w:rPr>
+            </w:pPr>
+            <w:r>
+              <w:rPr>
+                <w:rFonts w:ascii="Times" w:hAnsi="Times"/>
+              </w:rPr>
+              <w:t>R</w:t>
+            </w:r>
+            <w:r>
+              <w:rPr>
+                <w:rFonts w:ascii="Times" w:hAnsi="Times"/>
+                <w:vertAlign w:val="superscript"/>
+              </w:rPr>
+              <w:t>2</w:t>
+            </w:r>
+          </w:p>
+        </w:tc>
+        <w:tc>
+          <w:tcPr>
+            <w:tcW w:w="0" w:type="auto"/>
+            <w:vAlign w:val="center"/>
+            <w:hideMark/>
+          </w:tcPr>
+          <w:p>
+            <w:pPr>
+              <w:rPr>
+                <w:rFonts w:ascii="Times" w:hAnsi="Times"/>
+              </w:rPr>
+            </w:pPr>
+            <w:r>
+              <w:rPr>
+                <w:rFonts w:ascii="Times" w:hAnsi="Times"/>
+              </w:rPr>
+              <w:t>1.000</w:t>
+            </w:r>
+          </w:p>
+        </w:tc>
+      </w:tr>
+      <w:tr>
+        <w:trPr>
+          <w:tblCellSpacing w:w="15" w:type="dxa"/>
+        </w:trPr>
+        <w:tc>
+          <w:tcPr>
+            <w:tcW w:w="0" w:type="auto"/>
+            <w:vAlign w:val="center"/>
+            <w:hideMark/>
+          </w:tcPr>
+          <w:p>
+            <w:pPr>
+              <w:rPr>
+                <w:rFonts w:ascii="Times" w:hAnsi="Times"/>
+              </w:rPr>
+            </w:pPr>
+            <w:r>
+              <w:rPr>
+                <w:rFonts w:ascii="Times" w:hAnsi="Times"/>
+              </w:rPr>
+              <w:t>Adjusted R</w:t>
+            </w:r>
+            <w:r>
+              <w:rPr>
+                <w:rFonts w:ascii="Times" w:hAnsi="Times"/>
+                <w:vertAlign w:val="superscript"/>
+              </w:rPr>
+              <w:t>2</w:t>
+            </w:r>
+          </w:p>
+        </w:tc>
+        <w:tc>
+          <w:tcPr>
+            <w:tcW w:w="0" w:type="auto"/>
+            <w:vAlign w:val="center"/>
+            <w:hideMark/>
+          </w:tcPr>
+          <w:p>
+            <w:pPr>
+              <w:rPr>
+                <w:rFonts w:ascii="Times" w:hAnsi="Times"/>
+              </w:rPr>
+            </w:pPr>
+            <w:r>
+              <w:rPr>
+                <w:rFonts w:ascii="Times" w:hAnsi="Times"/>
+              </w:rPr>
+              <w:t>1.000</w:t>
+            </w:r>
+          </w:p>
+        </w:tc>
+      </w:tr>
+      <w:tr>
+        <w:trPr>
+          <w:tblCellSpacing w:w="15" w:type="dxa"/>
+        </w:trPr>
+        <w:tc>
+          <w:tcPr>
+            <w:tcW w:w="0" w:type="auto"/>
+            <w:vAlign w:val="center"/>
+            <w:hideMark/>
+          </w:tcPr>
+          <w:p>
+            <w:pPr>
+              <w:rPr>
+                <w:rFonts w:ascii="Times" w:hAnsi="Times"/>
+              </w:rPr>
+            </w:pPr>
+            <w:r>
+              <w:rPr>
+                <w:rFonts w:ascii="Times" w:hAnsi="Times"/>
+              </w:rPr>
+              <w:t>Residual Std. Error</w:t>
+            </w:r>
+          </w:p>
+        </w:tc>
+        <w:tc>
+          <w:tcPr>
+            <w:tcW w:w="0" w:type="auto"/>
+            <w:vAlign w:val="center"/>
+            <w:hideMark/>
+          </w:tcPr>
+          <w:p>
+            <w:pPr>
+              <w:rPr>
+                <w:rFonts w:ascii="Times" w:hAnsi="Times"/>
+              </w:rPr>
+            </w:pPr>
+            <w:r>
+              <w:rPr>
+                <w:rFonts w:ascii="Times" w:hAnsi="Times"/>
+              </w:rPr>
+              <w:t>0.986 (</w:t>
+            </w:r>
+            <w:proofErr w:type="spellStart"/>
+            <w:r>
+              <w:rPr>
+                <w:rFonts w:ascii="Times" w:hAnsi="Times"/>
+              </w:rPr>
+              <w:t>df</w:t>
+            </w:r>
+            <w:proofErr w:type="spellEnd"/>
+            <w:r>
+              <w:rPr>
+                <w:rFonts w:ascii="Times" w:hAnsi="Times"/>
+              </w:rPr>
+              <w:t xml:space="preserve"> = 70)</w:t>
+            </w:r>
+          </w:p>
+        </w:tc>
+      </w:tr>
+      <w:tr>
+        <w:trPr>
+          <w:tblCellSpacing w:w="15" w:type="dxa"/>
+        </w:trPr>
+        <w:tc>
+          <w:tcPr>
+            <w:tcW w:w="0" w:type="auto"/>
+            <w:vAlign w:val="center"/>
+            <w:hideMark/>
+          </w:tcPr>
+          <w:p>
+            <w:pPr>
+              <w:rPr>
+                <w:rFonts w:ascii="Times" w:hAnsi="Times"/>
+              </w:rPr>
+            </w:pPr>
+            <w:r>
+              <w:rPr>
+                <w:rFonts w:ascii="Times" w:hAnsi="Times"/>
+              </w:rPr>
+              <w:lastRenderedPageBreak/>
+              <w:t>F Statistic</w:t>
+            </w:r>
+          </w:p>
+        </w:tc>
+        <w:tc>
+          <w:tcPr>
+            <w:tcW w:w="0" w:type="auto"/>
+            <w:vAlign w:val="center"/>
+            <w:hideMark/>
+          </w:tcPr>
+          <w:p>
+            <w:pPr>
+              <w:rPr>
+                <w:rFonts w:ascii="Times" w:hAnsi="Times"/>
+              </w:rPr>
+            </w:pPr>
+            <w:r>
+              <w:rPr>
+                <w:rFonts w:ascii="Times" w:hAnsi="Times"/>
+              </w:rPr>
+              <w:t>1,417,162.000</w:t>
+            </w:r>
+            <w:r>
+              <w:rPr>
+                <w:rFonts w:ascii="Times" w:hAnsi="Times"/>
+                <w:vertAlign w:val="superscript"/>
+              </w:rPr>
+              <w:t>***</w:t>
+            </w:r>
+            <w:r>
+              <w:rPr>
+                <w:rFonts w:ascii="Times" w:hAnsi="Times"/>
+              </w:rPr>
+              <w:t> (</w:t>
+            </w:r>
+            <w:proofErr w:type="spellStart"/>
+            <w:r>
+              <w:rPr>
+                <w:rFonts w:ascii="Times" w:hAnsi="Times"/>
+              </w:rPr>
+              <w:t>df</w:t>
+            </w:r>
+            <w:proofErr w:type="spellEnd"/>
+            <w:r>
+              <w:rPr>
+                <w:rFonts w:ascii="Times" w:hAnsi="Times"/>
+              </w:rPr>
+              <w:t xml:space="preserve"> = 29; 70)</w:t>
+            </w:r>
+          </w:p>
+        </w:tc>
+      </w:tr>
+      <w:tr>
+        <w:trPr>
+          <w:tblCellSpacing w:w="15" w:type="dxa"/>
+        </w:trPr>
+        <w:tc>
+          <w:tcPr>
+            <w:tcW w:w="0" w:type="auto"/>
+            <w:vAlign w:val="center"/>
+            <w:hideMark/>
+          </w:tcPr>
+          <w:p>
+            <w:pPr>
+              <w:rPr>
+                <w:rFonts w:ascii="Times" w:hAnsi="Times"/>
+              </w:rPr>
+            </w:pPr>
+          </w:p>
+        </w:tc>
+        <w:tc>
+          <w:tcPr>
+            <w:tcW w:w="0" w:type="auto"/>
+            <w:vAlign w:val="center"/>
+            <w:hideMark/>
+          </w:tcPr>
+          <w:p>
+            <w:pPr>
+              <w:rPr>
+                <w:sz w:val="20"/>
+                <w:szCs w:val="20"/>
+              </w:rPr>
+            </w:pPr>
+          </w:p>
+        </w:tc>
+      </w:tr>
+      <w:tr>
+        <w:trPr>
+          <w:tblCellSpacing w:w="15" w:type="dxa"/>
+        </w:trPr>
+        <w:tc>
+          <w:tcPr>
+            <w:tcW w:w="0" w:type="auto"/>
+            <w:vAlign w:val="center"/>
+            <w:hideMark/>
+          </w:tcPr>
+          <w:p>
+            <w:pPr>
+              <w:rPr>
+                <w:rFonts w:ascii="Times" w:hAnsi="Times"/>
+              </w:rPr>
+            </w:pPr>
+            <w:r>
+              <w:rPr>
                 <w:rStyle w:val="Emphasis"/>
                 <w:rFonts w:ascii="Times" w:hAnsi="Times"/>
               </w:rPr>
@@ -3620,16 +6641,6 @@
         </w:tc>
       </w:tr>
     </w:tbl>
-    <w:p>
-      <w:pPr>
-        <w:rPr>
-          <w:rFonts w:ascii="Times" w:hAnsi="Times"/>
-          <w:color w:val="000000"/>
-          <w:sz w:val="27"/>
-          <w:szCs w:val="27"/>
-        </w:rPr>
-      </w:pPr>
-    </w:p>
     <w:p/>
     <w:p/>
     <w:p>
@@ -3654,84 +6665,40 @@
         <w:t xml:space="preserve"> </w:t>
       </w:r>
       <w:r>
-        <w:t xml:space="preserve">The </w:t>
-      </w:r>
-      <w:r>
-        <w:t>regression</w:t>
-      </w:r>
-      <w:r>
-        <w:t xml:space="preserve"> table output indicates that </w:t>
-      </w:r>
-      <w:r>
-        <w:t xml:space="preserve">whether a school is ranked in 2017, academic quality, </w:t>
-      </w:r>
-      <w:r>
-        <w:t>a</w:t>
-      </w:r>
-      <w:r>
-        <w:t>thletic quality</w:t>
-      </w:r>
-      <w:r>
-        <w:t>,</w:t>
-      </w:r>
-      <w:r>
-        <w:t xml:space="preserve"> and </w:t>
-      </w:r>
-      <w:r>
-        <w:t xml:space="preserve">whether a school is </w:t>
-      </w:r>
-      <w:r>
-        <w:t xml:space="preserve">near big markets are significant predictors of </w:t>
-      </w:r>
-      <w:r>
-        <w:t>alumni donations in 2018</w:t>
-      </w:r>
-      <w:r>
-        <w:t>.</w:t>
-      </w:r>
-      <w:r>
-        <w:t xml:space="preserve"> I included </w:t>
-      </w:r>
-      <w:r>
-        <w:t>block-fixed effect</w:t>
-      </w:r>
-      <w:r>
-        <w:t xml:space="preserve">s in the model, but did not output their coefficients because they were not significant. In other words, </w:t>
+        <w:t xml:space="preserve">The regression table output indicates that whether a school is ranked in 2017, </w:t>
+      </w:r>
+      <w:proofErr w:type="spellStart"/>
+      <w:proofErr w:type="gramStart"/>
+      <w:r>
+        <w:t>p.score</w:t>
+      </w:r>
+      <w:proofErr w:type="spellEnd"/>
+      <w:proofErr w:type="gramEnd"/>
+      <w:r>
+        <w:t xml:space="preserve">, academic quality, and whether a school is near big markets are significant predictors of alumni donations in 2018. Additionally, some block factors (for those with higher propensity scores) are significantly different from the reference category of block (1). In other words, </w:t>
       </w:r>
       <w:r>
         <w:rPr>
           <w:b/>
           <w:bCs/>
         </w:rPr>
-        <w:t>controlling for block, academic quality, athletic quality, and near a big market, school</w:t>
-      </w:r>
+        <w:t xml:space="preserve">controlling for block, </w:t>
+      </w:r>
+      <w:proofErr w:type="spellStart"/>
       <w:r>
         <w:rPr>
           <w:b/>
           <w:bCs/>
         </w:rPr>
-        <w:t>s</w:t>
-      </w:r>
+        <w:t>p.score</w:t>
+      </w:r>
+      <w:proofErr w:type="spellEnd"/>
       <w:r>
         <w:rPr>
           <w:b/>
           <w:bCs/>
         </w:rPr>
-        <w:t xml:space="preserve"> that were ranked (treated) in 2017 received over $500,000 more on average in alumni donations in 2018 than unranked schools</w:t>
-      </w:r>
-      <w:r>
-        <w:rPr>
-          <w:b/>
-          <w:bCs/>
-        </w:rPr>
-        <w:t xml:space="preserve"> (untreated)</w:t>
-      </w:r>
-      <w:r>
-        <w:rPr>
-          <w:b/>
-          <w:bCs/>
-        </w:rPr>
-        <w:t xml:space="preserve">. </w:t>
+        <w:t>, academic quality, athletic quality, and near a big market, schools that were ranked (treated) in 2017 received over $500,000 more on average in alumni donations in 2018 than unranked schools (untreated).</w:t>
       </w:r>
     </w:p>
     <w:p/>
@@ -4151,6 +7118,7 @@
   <w:style w:type="character" w:default="1" w:styleId="DefaultParagraphFont">
     <w:name w:val="Default Paragraph Font"/>
     <w:uiPriority w:val="1"/>
+    <w:semiHidden/>
     <w:unhideWhenUsed/>
   </w:style>
   <w:style w:type="table" w:default="1" w:styleId="TableNormal">

</xml_diff>